<commit_message>
Update resume to include side projects, update readme, gitignore
</commit_message>
<xml_diff>
--- a/Sergei Afonchenko - Senior Full Stack Developer.docx
+++ b/Sergei Afonchenko - Senior Full Stack Developer.docx
@@ -2,19 +2,6 @@
 <file path=word/document.xml><?xml version="1.0" encoding="utf-8"?>
 <w:document xmlns:wpc="http://schemas.microsoft.com/office/word/2010/wordprocessingCanvas" xmlns:cx="http://schemas.microsoft.com/office/drawing/2014/chartex" xmlns:cx1="http://schemas.microsoft.com/office/drawing/2015/9/8/chartex" xmlns:cx2="http://schemas.microsoft.com/office/drawing/2015/10/21/chartex" xmlns:cx3="http://schemas.microsoft.com/office/drawing/2016/5/9/chartex" xmlns:cx4="http://schemas.microsoft.com/office/drawing/2016/5/10/chartex" xmlns:cx5="http://schemas.microsoft.com/office/drawing/2016/5/11/chartex" xmlns:cx6="http://schemas.microsoft.com/office/drawing/2016/5/12/chartex" xmlns:cx7="http://schemas.microsoft.com/office/drawing/2016/5/13/chartex" xmlns:cx8="http://schemas.microsoft.com/office/drawing/2016/5/14/chartex" xmlns:mc="http://schemas.openxmlformats.org/markup-compatibility/2006" xmlns:aink="http://schemas.microsoft.com/office/drawing/2016/ink" xmlns:am3d="http://schemas.microsoft.com/office/drawing/2017/model3d" xmlns:o="urn:schemas-microsoft-com:office:office" xmlns:r="http://schemas.openxmlformats.org/officeDocument/2006/relationships" xmlns:m="http://schemas.openxmlformats.org/officeDocument/2006/math" xmlns:v="urn:schemas-microsoft-com:vml" xmlns:wp14="http://schemas.microsoft.com/office/word/2010/wordprocessingDrawing" xmlns:wp="http://schemas.openxmlformats.org/drawingml/2006/wordprocessingDrawing" xmlns:w10="urn:schemas-microsoft-com:office:word" xmlns:w="http://schemas.openxmlformats.org/wordprocessingml/2006/main" xmlns:w14="http://schemas.microsoft.com/office/word/2010/wordml" xmlns:w15="http://schemas.microsoft.com/office/word/2012/wordml" xmlns:w16cex="http://schemas.microsoft.com/office/word/2018/wordml/cex" xmlns:w16cid="http://schemas.microsoft.com/office/word/2016/wordml/cid" xmlns:w16="http://schemas.microsoft.com/office/word/2018/wordml" xmlns:w16sdtdh="http://schemas.microsoft.com/office/word/2020/wordml/sdtdatahash" xmlns:w16se="http://schemas.microsoft.com/office/word/2015/wordml/symex" xmlns:wpg="http://schemas.microsoft.com/office/word/2010/wordprocessingGroup" xmlns:wpi="http://schemas.microsoft.com/office/word/2010/wordprocessingInk" xmlns:wne="http://schemas.microsoft.com/office/word/2006/wordml" xmlns:wps="http://schemas.microsoft.com/office/word/2010/wordprocessingShape" mc:Ignorable="w14 w15 w16se w16cid w16 w16cex w16sdtdh wp14">
   <w:body>
-    <w:p>
-      <w:pPr>
-        <w:pStyle w:val="Title"/>
-        <w:spacing w:before="0"/>
-        <w:rPr>
-          <w:rFonts w:ascii="Arial" w:eastAsia="Arial" w:hAnsi="Arial" w:cs="Arial"/>
-          <w:sz w:val="16"/>
-          <w:szCs w:val="16"/>
-        </w:rPr>
-      </w:pPr>
-      <w:bookmarkStart w:id="0" w:name="_a3exikf14vl8" w:colFirst="0" w:colLast="0"/>
-      <w:bookmarkEnd w:id="0"/>
-    </w:p>
     <w:tbl>
       <w:tblPr>
         <w:tblStyle w:val="a"/>
@@ -73,20 +60,8 @@
                 <w:sz w:val="72"/>
                 <w:szCs w:val="72"/>
               </w:rPr>
-              <w:t xml:space="preserve">Sergei </w:t>
-            </w:r>
-            <w:proofErr w:type="spellStart"/>
-            <w:r>
-              <w:rPr>
-                <w:rFonts w:ascii="Spectral" w:eastAsia="Spectral" w:hAnsi="Spectral" w:cs="Spectral"/>
-                <w:b/>
-                <w:color w:val="247F93"/>
-                <w:sz w:val="72"/>
-                <w:szCs w:val="72"/>
-              </w:rPr>
-              <w:t>Afonchenko</w:t>
-            </w:r>
-            <w:proofErr w:type="spellEnd"/>
+              <w:t>Sergei Afonchenko</w:t>
+            </w:r>
             <w:r>
               <w:rPr>
                 <w:rFonts w:ascii="Spectral" w:eastAsia="Spectral" w:hAnsi="Spectral" w:cs="Spectral"/>
@@ -186,7 +161,7 @@
                 <w:sz w:val="18"/>
                 <w:szCs w:val="18"/>
               </w:rPr>
-              <w:t>Proven track record of rapid learning and adaptation, with promotion from Junior to Middle Full Stack Developer in 4 months, and subsequent successful experience in a team lead role.</w:t>
+              <w:t>Proven track record of rapid learning and adaptation, with successful experience in a team lead role.</w:t>
             </w:r>
             <w:r>
               <w:rPr>
@@ -217,52 +192,30 @@
     </w:p>
     <w:tbl>
       <w:tblPr>
-        <w:tblStyle w:val="a0"/>
-        <w:tblW w:w="10500" w:type="dxa"/>
-        <w:jc w:val="center"/>
-        <w:tblBorders>
-          <w:top w:val="single" w:sz="8" w:space="0" w:color="000000"/>
-          <w:left w:val="single" w:sz="8" w:space="0" w:color="000000"/>
-          <w:bottom w:val="single" w:sz="8" w:space="0" w:color="000000"/>
-          <w:right w:val="single" w:sz="8" w:space="0" w:color="000000"/>
-          <w:insideH w:val="single" w:sz="8" w:space="0" w:color="000000"/>
-          <w:insideV w:val="single" w:sz="8" w:space="0" w:color="000000"/>
-        </w:tblBorders>
+        <w:tblStyle w:val="PlainTable3"/>
+        <w:tblW w:w="10720" w:type="dxa"/>
         <w:tblLayout w:type="fixed"/>
         <w:tblLook w:val="0600" w:firstRow="0" w:lastRow="0" w:firstColumn="0" w:lastColumn="0" w:noHBand="1" w:noVBand="1"/>
       </w:tblPr>
       <w:tblGrid>
-        <w:gridCol w:w="2910"/>
-        <w:gridCol w:w="426"/>
-        <w:gridCol w:w="443"/>
-        <w:gridCol w:w="6721"/>
+        <w:gridCol w:w="3600"/>
+        <w:gridCol w:w="439"/>
+        <w:gridCol w:w="6681"/>
       </w:tblGrid>
       <w:tr>
         <w:trPr>
-          <w:trHeight w:val="3105"/>
-          <w:jc w:val="center"/>
+          <w:trHeight w:val="1944"/>
         </w:trPr>
         <w:tc>
           <w:tcPr>
-            <w:tcW w:w="2910" w:type="dxa"/>
+            <w:tcW w:w="3600" w:type="dxa"/>
             <w:vMerge w:val="restart"/>
-            <w:tcBorders>
-              <w:top w:val="nil"/>
-              <w:left w:val="single" w:sz="8" w:space="0" w:color="FFFFFF"/>
-              <w:bottom w:val="nil"/>
-              <w:right w:val="nil"/>
-            </w:tcBorders>
-            <w:tcMar>
-              <w:top w:w="0" w:type="dxa"/>
-              <w:left w:w="0" w:type="dxa"/>
-              <w:bottom w:w="0" w:type="dxa"/>
-              <w:right w:w="0" w:type="dxa"/>
-            </w:tcMar>
           </w:tcPr>
           <w:tbl>
             <w:tblPr>
               <w:tblStyle w:val="a1"/>
-              <w:tblW w:w="3030" w:type="dxa"/>
+              <w:tblW w:w="3012" w:type="dxa"/>
+              <w:tblInd w:w="2" w:type="dxa"/>
               <w:tblBorders>
                 <w:top w:val="single" w:sz="8" w:space="0" w:color="000000"/>
                 <w:left w:val="single" w:sz="8" w:space="0" w:color="000000"/>
@@ -275,15 +228,15 @@
               <w:tblLook w:val="0600" w:firstRow="0" w:lastRow="0" w:firstColumn="0" w:lastColumn="0" w:noHBand="1" w:noVBand="1"/>
             </w:tblPr>
             <w:tblGrid>
-              <w:gridCol w:w="3030"/>
+              <w:gridCol w:w="3012"/>
             </w:tblGrid>
             <w:tr>
               <w:trPr>
-                <w:trHeight w:val="330"/>
+                <w:trHeight w:val="206"/>
               </w:trPr>
               <w:tc>
                 <w:tcPr>
-                  <w:tcW w:w="3030" w:type="dxa"/>
+                  <w:tcW w:w="3012" w:type="dxa"/>
                   <w:tcBorders>
                     <w:top w:val="nil"/>
                     <w:left w:val="nil"/>
@@ -308,10 +261,10 @@
                       <w:szCs w:val="30"/>
                     </w:rPr>
                   </w:pPr>
-                  <w:bookmarkStart w:id="1" w:name="_7go3dip8oexr" w:colFirst="0" w:colLast="0"/>
-                  <w:bookmarkStart w:id="2" w:name="_ww53n99v479o" w:colFirst="0" w:colLast="0"/>
+                  <w:bookmarkStart w:id="0" w:name="_7go3dip8oexr" w:colFirst="0" w:colLast="0"/>
+                  <w:bookmarkStart w:id="1" w:name="_ww53n99v479o" w:colFirst="0" w:colLast="0"/>
+                  <w:bookmarkEnd w:id="0"/>
                   <w:bookmarkEnd w:id="1"/>
-                  <w:bookmarkEnd w:id="2"/>
                   <w:r>
                     <w:rPr>
                       <w:color w:val="134CC4"/>
@@ -337,31 +290,26 @@
           </w:p>
           <w:tbl>
             <w:tblPr>
-              <w:tblStyle w:val="a2"/>
-              <w:tblW w:w="2910" w:type="dxa"/>
+              <w:tblStyle w:val="PlainTable3"/>
+              <w:tblW w:w="3577" w:type="dxa"/>
               <w:tblLayout w:type="fixed"/>
               <w:tblLook w:val="0600" w:firstRow="0" w:lastRow="0" w:firstColumn="0" w:lastColumn="0" w:noHBand="1" w:noVBand="1"/>
             </w:tblPr>
             <w:tblGrid>
-              <w:gridCol w:w="420"/>
-              <w:gridCol w:w="2490"/>
+              <w:gridCol w:w="417"/>
+              <w:gridCol w:w="3160"/>
             </w:tblGrid>
             <w:tr>
+              <w:trPr>
+                <w:trHeight w:val="404"/>
+              </w:trPr>
               <w:tc>
                 <w:tcPr>
-                  <w:tcW w:w="420" w:type="dxa"/>
-                  <w:shd w:val="clear" w:color="auto" w:fill="auto"/>
-                  <w:tcMar>
-                    <w:top w:w="72" w:type="dxa"/>
-                    <w:left w:w="72" w:type="dxa"/>
-                    <w:bottom w:w="72" w:type="dxa"/>
-                    <w:right w:w="72" w:type="dxa"/>
-                  </w:tcMar>
-                  <w:vAlign w:val="center"/>
+                  <w:tcW w:w="417" w:type="dxa"/>
                 </w:tcPr>
                 <w:p>
                   <w:pPr>
-                    <w:spacing w:before="0" w:line="240" w:lineRule="auto"/>
+                    <w:spacing w:before="0"/>
                     <w:ind w:left="-90" w:right="-405"/>
                     <w:rPr>
                       <w:rFonts w:ascii="Roboto" w:eastAsia="Roboto" w:hAnsi="Roboto" w:cs="Roboto"/>
@@ -372,42 +320,40 @@
                   </w:pPr>
                   <w:r>
                     <w:rPr>
-                      <w:rFonts w:ascii="Arial" w:eastAsia="Arial" w:hAnsi="Arial" w:cs="Arial"/>
+                      <w:rFonts w:ascii="Roboto" w:eastAsia="Roboto" w:hAnsi="Roboto" w:cs="Roboto"/>
+                      <w:color w:val="434343"/>
+                      <w:sz w:val="18"/>
+                      <w:szCs w:val="18"/>
+                    </w:rPr>
+                    <w:t xml:space="preserve">  </w:t>
+                  </w:r>
+                  <w:r>
+                    <w:rPr>
+                      <w:rFonts w:ascii="Roboto" w:eastAsia="Roboto" w:hAnsi="Roboto" w:cs="Roboto"/>
                       <w:noProof/>
+                      <w:color w:val="434343"/>
                       <w:sz w:val="18"/>
                       <w:szCs w:val="18"/>
                     </w:rPr>
                     <w:drawing>
-                      <wp:anchor distT="0" distB="0" distL="114300" distR="114300" simplePos="0" relativeHeight="251658240" behindDoc="1" locked="0" layoutInCell="1" allowOverlap="1" wp14:anchorId="7D72B874" wp14:editId="68979CC0">
-                        <wp:simplePos x="0" y="0"/>
-                        <wp:positionH relativeFrom="column">
-                          <wp:posOffset>-45720</wp:posOffset>
-                        </wp:positionH>
-                        <wp:positionV relativeFrom="paragraph">
-                          <wp:posOffset>86995</wp:posOffset>
-                        </wp:positionV>
-                        <wp:extent cx="137160" cy="137160"/>
+                      <wp:inline distT="0" distB="0" distL="0" distR="0" wp14:anchorId="31D33B57" wp14:editId="03EF9594">
+                        <wp:extent cx="133985" cy="133985"/>
                         <wp:effectExtent l="0" t="0" r="0" b="0"/>
-                        <wp:wrapTight wrapText="bothSides">
-                          <wp:wrapPolygon edited="0">
-                            <wp:start x="0" y="0"/>
-                            <wp:lineTo x="0" y="18000"/>
-                            <wp:lineTo x="18000" y="18000"/>
-                            <wp:lineTo x="18000" y="0"/>
-                            <wp:lineTo x="0" y="0"/>
-                          </wp:wrapPolygon>
-                        </wp:wrapTight>
-                        <wp:docPr id="3" name="image2.png"/>
-                        <wp:cNvGraphicFramePr/>
+                        <wp:docPr id="5" name="Picture 5"/>
+                        <wp:cNvGraphicFramePr>
+                          <a:graphicFrameLocks xmlns:a="http://schemas.openxmlformats.org/drawingml/2006/main" noChangeAspect="1"/>
+                        </wp:cNvGraphicFramePr>
                         <a:graphic xmlns:a="http://schemas.openxmlformats.org/drawingml/2006/main">
                           <a:graphicData uri="http://schemas.openxmlformats.org/drawingml/2006/picture">
                             <pic:pic xmlns:pic="http://schemas.openxmlformats.org/drawingml/2006/picture">
                               <pic:nvPicPr>
-                                <pic:cNvPr id="0" name="image2.png"/>
-                                <pic:cNvPicPr preferRelativeResize="0"/>
+                                <pic:cNvPr id="0" name="Picture 3"/>
+                                <pic:cNvPicPr>
+                                  <a:picLocks noChangeAspect="1" noChangeArrowheads="1"/>
+                                </pic:cNvPicPr>
                               </pic:nvPicPr>
                               <pic:blipFill>
-                                <a:blip r:embed="rId5" cstate="print">
+                                <a:blip r:embed="rId6">
                                   <a:extLst>
                                     <a:ext uri="{28A0092B-C50C-407E-A947-70E740481C1C}">
                                       <a14:useLocalDpi xmlns:a14="http://schemas.microsoft.com/office/drawing/2010/main" val="0"/>
@@ -419,35 +365,27 @@
                                   <a:fillRect/>
                                 </a:stretch>
                               </pic:blipFill>
-                              <pic:spPr>
+                              <pic:spPr bwMode="auto">
                                 <a:xfrm>
                                   <a:off x="0" y="0"/>
-                                  <a:ext cx="137160" cy="137160"/>
+                                  <a:ext cx="133985" cy="133985"/>
                                 </a:xfrm>
                                 <a:prstGeom prst="rect">
                                   <a:avLst/>
                                 </a:prstGeom>
-                                <a:ln/>
+                                <a:noFill/>
                               </pic:spPr>
                             </pic:pic>
                           </a:graphicData>
                         </a:graphic>
-                      </wp:anchor>
+                      </wp:inline>
                     </w:drawing>
                   </w:r>
                 </w:p>
               </w:tc>
               <w:tc>
                 <w:tcPr>
-                  <w:tcW w:w="2490" w:type="dxa"/>
-                  <w:shd w:val="clear" w:color="auto" w:fill="auto"/>
-                  <w:tcMar>
-                    <w:top w:w="72" w:type="dxa"/>
-                    <w:left w:w="72" w:type="dxa"/>
-                    <w:bottom w:w="72" w:type="dxa"/>
-                    <w:right w:w="72" w:type="dxa"/>
-                  </w:tcMar>
-                  <w:vAlign w:val="center"/>
+                  <w:tcW w:w="3160" w:type="dxa"/>
                 </w:tcPr>
                 <w:p>
                   <w:pPr>
@@ -466,55 +404,23 @@
                       <w:sz w:val="18"/>
                       <w:szCs w:val="18"/>
                     </w:rPr>
-                    <w:t>sergei.afonchenko42</w:t>
-                  </w:r>
-                  <w:r>
-                    <w:rPr>
-                      <w:rFonts w:ascii="Roboto" w:eastAsia="Roboto" w:hAnsi="Roboto" w:cs="Roboto"/>
-                      <w:color w:val="434343"/>
-                      <w:sz w:val="18"/>
-                      <w:szCs w:val="18"/>
-                    </w:rPr>
-                    <w:t>@</w:t>
-                  </w:r>
-                  <w:r>
-                    <w:rPr>
-                      <w:rFonts w:ascii="Roboto" w:eastAsia="Roboto" w:hAnsi="Roboto" w:cs="Roboto"/>
-                      <w:color w:val="434343"/>
-                      <w:sz w:val="18"/>
-                      <w:szCs w:val="18"/>
-                    </w:rPr>
-                    <w:t>gmail</w:t>
-                  </w:r>
-                  <w:r>
-                    <w:rPr>
-                      <w:rFonts w:ascii="Roboto" w:eastAsia="Roboto" w:hAnsi="Roboto" w:cs="Roboto"/>
-                      <w:color w:val="434343"/>
-                      <w:sz w:val="18"/>
-                      <w:szCs w:val="18"/>
-                    </w:rPr>
-                    <w:t>.com</w:t>
+                    <w:t>sergei.afonchenko42@gmail.com</w:t>
                   </w:r>
                 </w:p>
               </w:tc>
             </w:tr>
             <w:tr>
+              <w:trPr>
+                <w:trHeight w:val="403"/>
+              </w:trPr>
               <w:tc>
                 <w:tcPr>
-                  <w:tcW w:w="420" w:type="dxa"/>
-                  <w:shd w:val="clear" w:color="auto" w:fill="auto"/>
-                  <w:tcMar>
-                    <w:top w:w="72" w:type="dxa"/>
-                    <w:left w:w="72" w:type="dxa"/>
-                    <w:bottom w:w="72" w:type="dxa"/>
-                    <w:right w:w="72" w:type="dxa"/>
-                  </w:tcMar>
-                  <w:vAlign w:val="center"/>
+                  <w:tcW w:w="417" w:type="dxa"/>
                 </w:tcPr>
                 <w:p>
                   <w:pPr>
-                    <w:spacing w:before="0" w:line="240" w:lineRule="auto"/>
-                    <w:ind w:left="-90" w:right="-405"/>
+                    <w:spacing w:before="0"/>
+                    <w:ind w:right="-405"/>
                     <w:rPr>
                       <w:rFonts w:ascii="Roboto" w:eastAsia="Roboto" w:hAnsi="Roboto" w:cs="Roboto"/>
                       <w:color w:val="434343"/>
@@ -524,42 +430,31 @@
                   </w:pPr>
                   <w:r>
                     <w:rPr>
-                      <w:rFonts w:ascii="Arial" w:eastAsia="Arial" w:hAnsi="Arial" w:cs="Arial"/>
+                      <w:rFonts w:ascii="Roboto" w:eastAsia="Roboto" w:hAnsi="Roboto" w:cs="Roboto"/>
                       <w:noProof/>
+                      <w:color w:val="434343"/>
                       <w:sz w:val="18"/>
                       <w:szCs w:val="18"/>
                     </w:rPr>
                     <w:drawing>
-                      <wp:anchor distT="0" distB="0" distL="114300" distR="114300" simplePos="0" relativeHeight="251659264" behindDoc="1" locked="0" layoutInCell="1" allowOverlap="1" wp14:anchorId="6EBA093C" wp14:editId="09615989">
-                        <wp:simplePos x="0" y="0"/>
-                        <wp:positionH relativeFrom="column">
-                          <wp:posOffset>-45720</wp:posOffset>
-                        </wp:positionH>
-                        <wp:positionV relativeFrom="paragraph">
-                          <wp:posOffset>10795</wp:posOffset>
-                        </wp:positionV>
-                        <wp:extent cx="137160" cy="137160"/>
+                      <wp:inline distT="0" distB="0" distL="0" distR="0" wp14:anchorId="72F1E3DB" wp14:editId="5D22FCAE">
+                        <wp:extent cx="140335" cy="133985"/>
                         <wp:effectExtent l="0" t="0" r="0" b="0"/>
-                        <wp:wrapTight wrapText="bothSides">
-                          <wp:wrapPolygon edited="0">
-                            <wp:start x="0" y="0"/>
-                            <wp:lineTo x="0" y="18000"/>
-                            <wp:lineTo x="18000" y="18000"/>
-                            <wp:lineTo x="18000" y="0"/>
-                            <wp:lineTo x="0" y="0"/>
-                          </wp:wrapPolygon>
-                        </wp:wrapTight>
-                        <wp:docPr id="4" name="image4.png"/>
-                        <wp:cNvGraphicFramePr/>
+                        <wp:docPr id="2" name="Picture 2"/>
+                        <wp:cNvGraphicFramePr>
+                          <a:graphicFrameLocks xmlns:a="http://schemas.openxmlformats.org/drawingml/2006/main" noChangeAspect="1"/>
+                        </wp:cNvGraphicFramePr>
                         <a:graphic xmlns:a="http://schemas.openxmlformats.org/drawingml/2006/main">
                           <a:graphicData uri="http://schemas.openxmlformats.org/drawingml/2006/picture">
                             <pic:pic xmlns:pic="http://schemas.openxmlformats.org/drawingml/2006/picture">
                               <pic:nvPicPr>
-                                <pic:cNvPr id="0" name="image4.png"/>
-                                <pic:cNvPicPr preferRelativeResize="0"/>
+                                <pic:cNvPr id="0" name="Picture 2"/>
+                                <pic:cNvPicPr>
+                                  <a:picLocks noChangeAspect="1" noChangeArrowheads="1"/>
+                                </pic:cNvPicPr>
                               </pic:nvPicPr>
                               <pic:blipFill>
-                                <a:blip r:embed="rId6" cstate="print">
+                                <a:blip r:embed="rId7">
                                   <a:extLst>
                                     <a:ext uri="{28A0092B-C50C-407E-A947-70E740481C1C}">
                                       <a14:useLocalDpi xmlns:a14="http://schemas.microsoft.com/office/drawing/2010/main" val="0"/>
@@ -571,35 +466,27 @@
                                   <a:fillRect/>
                                 </a:stretch>
                               </pic:blipFill>
-                              <pic:spPr>
+                              <pic:spPr bwMode="auto">
                                 <a:xfrm>
                                   <a:off x="0" y="0"/>
-                                  <a:ext cx="137160" cy="137160"/>
+                                  <a:ext cx="140335" cy="133985"/>
                                 </a:xfrm>
                                 <a:prstGeom prst="rect">
                                   <a:avLst/>
                                 </a:prstGeom>
-                                <a:ln/>
+                                <a:noFill/>
                               </pic:spPr>
                             </pic:pic>
                           </a:graphicData>
                         </a:graphic>
-                      </wp:anchor>
+                      </wp:inline>
                     </w:drawing>
                   </w:r>
                 </w:p>
               </w:tc>
               <w:tc>
                 <w:tcPr>
-                  <w:tcW w:w="2490" w:type="dxa"/>
-                  <w:shd w:val="clear" w:color="auto" w:fill="auto"/>
-                  <w:tcMar>
-                    <w:top w:w="72" w:type="dxa"/>
-                    <w:left w:w="72" w:type="dxa"/>
-                    <w:bottom w:w="72" w:type="dxa"/>
-                    <w:right w:w="72" w:type="dxa"/>
-                  </w:tcMar>
-                  <w:vAlign w:val="center"/>
+                  <w:tcW w:w="3160" w:type="dxa"/>
                 </w:tcPr>
                 <w:p>
                   <w:pPr>
@@ -624,22 +511,17 @@
               </w:tc>
             </w:tr>
             <w:tr>
+              <w:trPr>
+                <w:trHeight w:val="404"/>
+              </w:trPr>
               <w:tc>
                 <w:tcPr>
-                  <w:tcW w:w="420" w:type="dxa"/>
-                  <w:shd w:val="clear" w:color="auto" w:fill="auto"/>
-                  <w:tcMar>
-                    <w:top w:w="72" w:type="dxa"/>
-                    <w:left w:w="72" w:type="dxa"/>
-                    <w:bottom w:w="72" w:type="dxa"/>
-                    <w:right w:w="72" w:type="dxa"/>
-                  </w:tcMar>
-                  <w:vAlign w:val="center"/>
+                  <w:tcW w:w="417" w:type="dxa"/>
                 </w:tcPr>
                 <w:p>
                   <w:pPr>
-                    <w:spacing w:before="0" w:line="240" w:lineRule="auto"/>
-                    <w:ind w:left="-90" w:right="-405"/>
+                    <w:spacing w:before="0"/>
+                    <w:ind w:right="-405"/>
                     <w:rPr>
                       <w:rFonts w:ascii="Roboto" w:eastAsia="Roboto" w:hAnsi="Roboto" w:cs="Roboto"/>
                       <w:color w:val="434343"/>
@@ -649,44 +531,31 @@
                   </w:pPr>
                   <w:r>
                     <w:rPr>
-                      <w:rFonts w:ascii="Arial" w:eastAsia="Arial" w:hAnsi="Arial" w:cs="Arial"/>
+                      <w:rFonts w:ascii="Roboto" w:eastAsia="Roboto" w:hAnsi="Roboto" w:cs="Roboto"/>
                       <w:noProof/>
-                      <w:color w:val="000000"/>
+                      <w:color w:val="434343"/>
                       <w:sz w:val="18"/>
                       <w:szCs w:val="18"/>
                     </w:rPr>
                     <w:drawing>
-                      <wp:anchor distT="0" distB="0" distL="114300" distR="114300" simplePos="0" relativeHeight="251660288" behindDoc="1" locked="0" layoutInCell="1" allowOverlap="1" wp14:anchorId="2813A6C0" wp14:editId="13A81955">
-                        <wp:simplePos x="0" y="0"/>
-                        <wp:positionH relativeFrom="column">
-                          <wp:posOffset>-45720</wp:posOffset>
-                        </wp:positionH>
-                        <wp:positionV relativeFrom="paragraph">
-                          <wp:posOffset>86995</wp:posOffset>
-                        </wp:positionV>
-                        <wp:extent cx="137160" cy="137160"/>
+                      <wp:inline distT="0" distB="0" distL="0" distR="0" wp14:anchorId="7F5D68D2" wp14:editId="5FEE581E">
+                        <wp:extent cx="133985" cy="133985"/>
                         <wp:effectExtent l="0" t="0" r="0" b="0"/>
-                        <wp:wrapTight wrapText="bothSides">
-                          <wp:wrapPolygon edited="0">
-                            <wp:start x="0" y="0"/>
-                            <wp:lineTo x="0" y="18000"/>
-                            <wp:lineTo x="18000" y="18000"/>
-                            <wp:lineTo x="18000" y="6000"/>
-                            <wp:lineTo x="9000" y="0"/>
-                            <wp:lineTo x="0" y="0"/>
-                          </wp:wrapPolygon>
-                        </wp:wrapTight>
-                        <wp:docPr id="6" name="image3.png"/>
-                        <wp:cNvGraphicFramePr/>
+                        <wp:docPr id="7" name="Picture 7"/>
+                        <wp:cNvGraphicFramePr>
+                          <a:graphicFrameLocks xmlns:a="http://schemas.openxmlformats.org/drawingml/2006/main" noChangeAspect="1"/>
+                        </wp:cNvGraphicFramePr>
                         <a:graphic xmlns:a="http://schemas.openxmlformats.org/drawingml/2006/main">
                           <a:graphicData uri="http://schemas.openxmlformats.org/drawingml/2006/picture">
                             <pic:pic xmlns:pic="http://schemas.openxmlformats.org/drawingml/2006/picture">
                               <pic:nvPicPr>
-                                <pic:cNvPr id="0" name="image3.png"/>
-                                <pic:cNvPicPr preferRelativeResize="0"/>
+                                <pic:cNvPr id="0" name="Picture 4"/>
+                                <pic:cNvPicPr>
+                                  <a:picLocks noChangeAspect="1" noChangeArrowheads="1"/>
+                                </pic:cNvPicPr>
                               </pic:nvPicPr>
                               <pic:blipFill>
-                                <a:blip r:embed="rId7" cstate="print">
+                                <a:blip r:embed="rId8">
                                   <a:extLst>
                                     <a:ext uri="{28A0092B-C50C-407E-A947-70E740481C1C}">
                                       <a14:useLocalDpi xmlns:a14="http://schemas.microsoft.com/office/drawing/2010/main" val="0"/>
@@ -698,35 +567,27 @@
                                   <a:fillRect/>
                                 </a:stretch>
                               </pic:blipFill>
-                              <pic:spPr>
+                              <pic:spPr bwMode="auto">
                                 <a:xfrm>
                                   <a:off x="0" y="0"/>
-                                  <a:ext cx="137160" cy="137160"/>
+                                  <a:ext cx="133985" cy="133985"/>
                                 </a:xfrm>
                                 <a:prstGeom prst="rect">
                                   <a:avLst/>
                                 </a:prstGeom>
-                                <a:ln/>
+                                <a:noFill/>
                               </pic:spPr>
                             </pic:pic>
                           </a:graphicData>
                         </a:graphic>
-                      </wp:anchor>
+                      </wp:inline>
                     </w:drawing>
                   </w:r>
                 </w:p>
               </w:tc>
               <w:tc>
                 <w:tcPr>
-                  <w:tcW w:w="2490" w:type="dxa"/>
-                  <w:shd w:val="clear" w:color="auto" w:fill="auto"/>
-                  <w:tcMar>
-                    <w:top w:w="72" w:type="dxa"/>
-                    <w:left w:w="72" w:type="dxa"/>
-                    <w:bottom w:w="72" w:type="dxa"/>
-                    <w:right w:w="72" w:type="dxa"/>
-                  </w:tcMar>
-                  <w:vAlign w:val="center"/>
+                  <w:tcW w:w="3160" w:type="dxa"/>
                 </w:tcPr>
                 <w:p>
                   <w:pPr>
@@ -745,7 +606,7 @@
                       <w:sz w:val="18"/>
                       <w:szCs w:val="18"/>
                     </w:rPr>
-                    <w:t>l</w:t>
+                    <w:t>linkedIn.com/</w:t>
                   </w:r>
                   <w:r>
                     <w:rPr>
@@ -754,8 +615,110 @@
                       <w:sz w:val="18"/>
                       <w:szCs w:val="18"/>
                     </w:rPr>
-                    <w:t>inkedIn.com/</w:t>
+                    <w:t>in/sergei-afonchenko</w:t>
                   </w:r>
+                </w:p>
+              </w:tc>
+            </w:tr>
+            <w:tr>
+              <w:trPr>
+                <w:trHeight w:val="404"/>
+              </w:trPr>
+              <w:tc>
+                <w:tcPr>
+                  <w:tcW w:w="417" w:type="dxa"/>
+                </w:tcPr>
+                <w:p>
+                  <w:pPr>
+                    <w:spacing w:before="0"/>
+                    <w:ind w:left="-90" w:right="-405"/>
+                    <w:rPr>
+                      <w:rFonts w:ascii="Arial" w:eastAsia="Arial" w:hAnsi="Arial" w:cs="Arial"/>
+                      <w:noProof/>
+                      <w:color w:val="000000"/>
+                      <w:sz w:val="18"/>
+                      <w:szCs w:val="18"/>
+                    </w:rPr>
+                  </w:pPr>
+                  <w:r>
+                    <w:rPr>
+                      <w:rFonts w:ascii="Arial" w:eastAsia="Arial" w:hAnsi="Arial" w:cs="Arial"/>
+                      <w:noProof/>
+                      <w:color w:val="000000"/>
+                      <w:sz w:val="18"/>
+                      <w:szCs w:val="18"/>
+                    </w:rPr>
+                    <w:t xml:space="preserve">  </w:t>
+                  </w:r>
+                  <w:r>
+                    <w:rPr>
+                      <w:noProof/>
+                    </w:rPr>
+                    <w:drawing>
+                      <wp:inline distT="0" distB="0" distL="0" distR="0" wp14:anchorId="76009DF6" wp14:editId="74B66482">
+                        <wp:extent cx="127635" cy="127635"/>
+                        <wp:effectExtent l="0" t="0" r="5715" b="5715"/>
+                        <wp:docPr id="1" name="Picture 1"/>
+                        <wp:cNvGraphicFramePr>
+                          <a:graphicFrameLocks xmlns:a="http://schemas.openxmlformats.org/drawingml/2006/main" noChangeAspect="1"/>
+                        </wp:cNvGraphicFramePr>
+                        <a:graphic xmlns:a="http://schemas.openxmlformats.org/drawingml/2006/main">
+                          <a:graphicData uri="http://schemas.openxmlformats.org/drawingml/2006/picture">
+                            <pic:pic xmlns:pic="http://schemas.openxmlformats.org/drawingml/2006/picture">
+                              <pic:nvPicPr>
+                                <pic:cNvPr id="0" name="Picture 1"/>
+                                <pic:cNvPicPr>
+                                  <a:picLocks noChangeAspect="1" noChangeArrowheads="1"/>
+                                </pic:cNvPicPr>
+                              </pic:nvPicPr>
+                              <pic:blipFill>
+                                <a:blip r:embed="rId9" cstate="print">
+                                  <a:extLst>
+                                    <a:ext uri="{28A0092B-C50C-407E-A947-70E740481C1C}">
+                                      <a14:useLocalDpi xmlns:a14="http://schemas.microsoft.com/office/drawing/2010/main" val="0"/>
+                                    </a:ext>
+                                  </a:extLst>
+                                </a:blip>
+                                <a:srcRect/>
+                                <a:stretch>
+                                  <a:fillRect/>
+                                </a:stretch>
+                              </pic:blipFill>
+                              <pic:spPr bwMode="auto">
+                                <a:xfrm>
+                                  <a:off x="0" y="0"/>
+                                  <a:ext cx="127635" cy="127635"/>
+                                </a:xfrm>
+                                <a:prstGeom prst="rect">
+                                  <a:avLst/>
+                                </a:prstGeom>
+                                <a:noFill/>
+                                <a:ln>
+                                  <a:noFill/>
+                                </a:ln>
+                              </pic:spPr>
+                            </pic:pic>
+                          </a:graphicData>
+                        </a:graphic>
+                      </wp:inline>
+                    </w:drawing>
+                  </w:r>
+                </w:p>
+              </w:tc>
+              <w:tc>
+                <w:tcPr>
+                  <w:tcW w:w="3160" w:type="dxa"/>
+                </w:tcPr>
+                <w:p>
+                  <w:pPr>
+                    <w:spacing w:before="0" w:line="276" w:lineRule="auto"/>
+                    <w:rPr>
+                      <w:rFonts w:ascii="Roboto" w:eastAsia="Roboto" w:hAnsi="Roboto" w:cs="Roboto"/>
+                      <w:color w:val="434343"/>
+                      <w:sz w:val="18"/>
+                      <w:szCs w:val="18"/>
+                    </w:rPr>
+                  </w:pPr>
                   <w:r>
                     <w:rPr>
                       <w:rFonts w:ascii="Roboto" w:eastAsia="Roboto" w:hAnsi="Roboto" w:cs="Roboto"/>
@@ -763,19 +726,8 @@
                       <w:sz w:val="18"/>
                       <w:szCs w:val="18"/>
                     </w:rPr>
-                    <w:t>in/</w:t>
+                    <w:t>github.com/DIRECTcut</w:t>
                   </w:r>
-                  <w:proofErr w:type="spellStart"/>
-                  <w:r>
-                    <w:rPr>
-                      <w:rFonts w:ascii="Roboto" w:eastAsia="Roboto" w:hAnsi="Roboto" w:cs="Roboto"/>
-                      <w:color w:val="434343"/>
-                      <w:sz w:val="18"/>
-                      <w:szCs w:val="18"/>
-                    </w:rPr>
-                    <w:t>sergei-afonchenko</w:t>
-                  </w:r>
-                  <w:proofErr w:type="spellEnd"/>
                 </w:p>
               </w:tc>
             </w:tr>
@@ -793,7 +745,8 @@
           <w:tbl>
             <w:tblPr>
               <w:tblStyle w:val="a4"/>
-              <w:tblW w:w="2910" w:type="dxa"/>
+              <w:tblW w:w="2893" w:type="dxa"/>
+              <w:tblInd w:w="2" w:type="dxa"/>
               <w:tblBorders>
                 <w:top w:val="single" w:sz="8" w:space="0" w:color="999999"/>
                 <w:left w:val="single" w:sz="8" w:space="0" w:color="999999"/>
@@ -806,15 +759,15 @@
               <w:tblLook w:val="0600" w:firstRow="0" w:lastRow="0" w:firstColumn="0" w:lastColumn="0" w:noHBand="1" w:noVBand="1"/>
             </w:tblPr>
             <w:tblGrid>
-              <w:gridCol w:w="2910"/>
+              <w:gridCol w:w="2893"/>
             </w:tblGrid>
             <w:tr>
               <w:trPr>
-                <w:trHeight w:val="360"/>
+                <w:trHeight w:val="225"/>
               </w:trPr>
               <w:tc>
                 <w:tcPr>
-                  <w:tcW w:w="2910" w:type="dxa"/>
+                  <w:tcW w:w="2893" w:type="dxa"/>
                   <w:tcBorders>
                     <w:top w:val="nil"/>
                     <w:left w:val="nil"/>
@@ -873,7 +826,34 @@
                 <w:sz w:val="18"/>
                 <w:szCs w:val="18"/>
               </w:rPr>
-              <w:t>JavaScript/TypeScript, PHP, HTML5/CSS3</w:t>
+              <w:t>JavaScript</w:t>
+            </w:r>
+            <w:r>
+              <w:rPr>
+                <w:rFonts w:ascii="Roboto" w:eastAsia="Roboto" w:hAnsi="Roboto" w:cs="Roboto"/>
+                <w:color w:val="434343"/>
+                <w:sz w:val="18"/>
+                <w:szCs w:val="18"/>
+              </w:rPr>
+              <w:t xml:space="preserve">, </w:t>
+            </w:r>
+            <w:r>
+              <w:rPr>
+                <w:rFonts w:ascii="Roboto" w:eastAsia="Roboto" w:hAnsi="Roboto" w:cs="Roboto"/>
+                <w:color w:val="434343"/>
+                <w:sz w:val="18"/>
+                <w:szCs w:val="18"/>
+              </w:rPr>
+              <w:t>TypeScript, PHP</w:t>
+            </w:r>
+            <w:r>
+              <w:rPr>
+                <w:rFonts w:ascii="Roboto" w:eastAsia="Roboto" w:hAnsi="Roboto" w:cs="Roboto"/>
+                <w:color w:val="434343"/>
+                <w:sz w:val="18"/>
+                <w:szCs w:val="18"/>
+              </w:rPr>
+              <w:t>, Python</w:t>
             </w:r>
           </w:p>
           <w:p>
@@ -898,7 +878,7 @@
                 <w:sz w:val="18"/>
                 <w:szCs w:val="18"/>
               </w:rPr>
-              <w:t>NodeJS</w:t>
+              <w:t>HTML5/CSS3</w:t>
             </w:r>
           </w:p>
           <w:p>
@@ -923,16 +903,16 @@
                 <w:sz w:val="18"/>
                 <w:szCs w:val="18"/>
               </w:rPr>
-              <w:t>PostgreSQL, MySQL</w:t>
-            </w:r>
-            <w:r>
-              <w:rPr>
-                <w:rFonts w:ascii="Roboto" w:eastAsia="Roboto" w:hAnsi="Roboto" w:cs="Roboto"/>
-                <w:color w:val="434343"/>
-                <w:sz w:val="18"/>
-                <w:szCs w:val="18"/>
-              </w:rPr>
-              <w:t>, Redis</w:t>
+              <w:t>NodeJS</w:t>
+            </w:r>
+            <w:r>
+              <w:rPr>
+                <w:rFonts w:ascii="Roboto" w:eastAsia="Roboto" w:hAnsi="Roboto" w:cs="Roboto"/>
+                <w:color w:val="434343"/>
+                <w:sz w:val="18"/>
+                <w:szCs w:val="18"/>
+              </w:rPr>
+              <w:t>, Express</w:t>
             </w:r>
           </w:p>
           <w:p>
@@ -957,7 +937,25 @@
                 <w:sz w:val="18"/>
                 <w:szCs w:val="18"/>
               </w:rPr>
-              <w:t>Docker, Nginx, GIT</w:t>
+              <w:t>PostgreSQL, MySQL</w:t>
+            </w:r>
+            <w:r>
+              <w:rPr>
+                <w:rFonts w:ascii="Roboto" w:eastAsia="Roboto" w:hAnsi="Roboto" w:cs="Roboto"/>
+                <w:color w:val="434343"/>
+                <w:sz w:val="18"/>
+                <w:szCs w:val="18"/>
+              </w:rPr>
+              <w:t xml:space="preserve">, </w:t>
+            </w:r>
+            <w:r>
+              <w:rPr>
+                <w:rFonts w:ascii="Roboto" w:eastAsia="Roboto" w:hAnsi="Roboto" w:cs="Roboto"/>
+                <w:color w:val="434343"/>
+                <w:sz w:val="18"/>
+                <w:szCs w:val="18"/>
+              </w:rPr>
+              <w:t>SQLite</w:t>
             </w:r>
           </w:p>
           <w:p>
@@ -982,16 +980,16 @@
                 <w:sz w:val="18"/>
                 <w:szCs w:val="18"/>
               </w:rPr>
-              <w:t>Vue, Angula</w:t>
-            </w:r>
-            <w:r>
-              <w:rPr>
-                <w:rFonts w:ascii="Roboto" w:eastAsia="Roboto" w:hAnsi="Roboto" w:cs="Roboto"/>
-                <w:color w:val="434343"/>
-                <w:sz w:val="18"/>
-                <w:szCs w:val="18"/>
-              </w:rPr>
-              <w:t>r</w:t>
+              <w:t>Redis</w:t>
+            </w:r>
+            <w:r>
+              <w:rPr>
+                <w:rFonts w:ascii="Roboto" w:eastAsia="Roboto" w:hAnsi="Roboto" w:cs="Roboto"/>
+                <w:color w:val="434343"/>
+                <w:sz w:val="18"/>
+                <w:szCs w:val="18"/>
+              </w:rPr>
+              <w:t>, Celery</w:t>
             </w:r>
           </w:p>
           <w:p>
@@ -1016,12 +1014,114 @@
                 <w:sz w:val="18"/>
                 <w:szCs w:val="18"/>
               </w:rPr>
-              <w:t>Documentation</w:t>
+              <w:t>Docker, Nginx, GIT</w:t>
             </w:r>
           </w:p>
           <w:p>
             <w:pPr>
+              <w:pStyle w:val="ListParagraph"/>
+              <w:numPr>
+                <w:ilvl w:val="0"/>
+                <w:numId w:val="3"/>
+              </w:numPr>
               <w:spacing w:line="360" w:lineRule="auto"/>
+              <w:rPr>
+                <w:rFonts w:ascii="Roboto" w:eastAsia="Roboto" w:hAnsi="Roboto" w:cs="Roboto"/>
+                <w:color w:val="434343"/>
+                <w:sz w:val="18"/>
+                <w:szCs w:val="18"/>
+              </w:rPr>
+            </w:pPr>
+            <w:r>
+              <w:rPr>
+                <w:rFonts w:ascii="Roboto" w:eastAsia="Roboto" w:hAnsi="Roboto" w:cs="Roboto"/>
+                <w:color w:val="434343"/>
+                <w:sz w:val="18"/>
+                <w:szCs w:val="18"/>
+              </w:rPr>
+              <w:t>Vue, Angula</w:t>
+            </w:r>
+            <w:r>
+              <w:rPr>
+                <w:rFonts w:ascii="Roboto" w:eastAsia="Roboto" w:hAnsi="Roboto" w:cs="Roboto"/>
+                <w:color w:val="434343"/>
+                <w:sz w:val="18"/>
+                <w:szCs w:val="18"/>
+              </w:rPr>
+              <w:t>r</w:t>
+            </w:r>
+          </w:p>
+          <w:p>
+            <w:pPr>
+              <w:pStyle w:val="ListParagraph"/>
+              <w:numPr>
+                <w:ilvl w:val="0"/>
+                <w:numId w:val="3"/>
+              </w:numPr>
+              <w:spacing w:line="360" w:lineRule="auto"/>
+              <w:rPr>
+                <w:rFonts w:ascii="Roboto" w:eastAsia="Roboto" w:hAnsi="Roboto" w:cs="Roboto"/>
+                <w:color w:val="434343"/>
+                <w:sz w:val="18"/>
+                <w:szCs w:val="18"/>
+              </w:rPr>
+            </w:pPr>
+            <w:r>
+              <w:rPr>
+                <w:rFonts w:ascii="Roboto" w:eastAsia="Roboto" w:hAnsi="Roboto" w:cs="Roboto"/>
+                <w:color w:val="434343"/>
+                <w:sz w:val="18"/>
+                <w:szCs w:val="18"/>
+              </w:rPr>
+              <w:t>React</w:t>
+            </w:r>
+            <w:r>
+              <w:rPr>
+                <w:rFonts w:ascii="Roboto" w:eastAsia="Roboto" w:hAnsi="Roboto" w:cs="Roboto"/>
+                <w:color w:val="434343"/>
+                <w:sz w:val="18"/>
+                <w:szCs w:val="18"/>
+              </w:rPr>
+              <w:t xml:space="preserve">, </w:t>
+            </w:r>
+            <w:r>
+              <w:rPr>
+                <w:rFonts w:ascii="Roboto" w:eastAsia="Roboto" w:hAnsi="Roboto" w:cs="Roboto"/>
+                <w:color w:val="434343"/>
+                <w:sz w:val="18"/>
+                <w:szCs w:val="18"/>
+              </w:rPr>
+              <w:t>NextJS</w:t>
+            </w:r>
+          </w:p>
+          <w:p>
+            <w:pPr>
+              <w:pStyle w:val="ListParagraph"/>
+              <w:numPr>
+                <w:ilvl w:val="0"/>
+                <w:numId w:val="3"/>
+              </w:numPr>
+              <w:spacing w:line="360" w:lineRule="auto"/>
+              <w:rPr>
+                <w:rFonts w:ascii="Roboto" w:eastAsia="Roboto" w:hAnsi="Roboto" w:cs="Roboto"/>
+                <w:color w:val="434343"/>
+                <w:sz w:val="18"/>
+                <w:szCs w:val="18"/>
+              </w:rPr>
+            </w:pPr>
+            <w:r>
+              <w:rPr>
+                <w:rFonts w:ascii="Roboto" w:eastAsia="Roboto" w:hAnsi="Roboto" w:cs="Roboto"/>
+                <w:color w:val="434343"/>
+                <w:sz w:val="18"/>
+                <w:szCs w:val="18"/>
+              </w:rPr>
+              <w:t>AWS</w:t>
+            </w:r>
+          </w:p>
+          <w:p>
+            <w:pPr>
+              <w:spacing w:before="0" w:line="360" w:lineRule="auto"/>
               <w:rPr>
                 <w:rFonts w:ascii="Roboto" w:eastAsia="Roboto" w:hAnsi="Roboto" w:cs="Roboto"/>
                 <w:color w:val="434343"/>
@@ -1033,7 +1133,8 @@
           <w:tbl>
             <w:tblPr>
               <w:tblStyle w:val="a3"/>
-              <w:tblW w:w="2910" w:type="dxa"/>
+              <w:tblW w:w="2893" w:type="dxa"/>
+              <w:tblInd w:w="2" w:type="dxa"/>
               <w:tblBorders>
                 <w:top w:val="single" w:sz="8" w:space="0" w:color="999999"/>
                 <w:left w:val="single" w:sz="8" w:space="0" w:color="999999"/>
@@ -1046,15 +1147,15 @@
               <w:tblLook w:val="0600" w:firstRow="0" w:lastRow="0" w:firstColumn="0" w:lastColumn="0" w:noHBand="1" w:noVBand="1"/>
             </w:tblPr>
             <w:tblGrid>
-              <w:gridCol w:w="2910"/>
+              <w:gridCol w:w="2893"/>
             </w:tblGrid>
             <w:tr>
               <w:trPr>
-                <w:trHeight w:val="345"/>
+                <w:trHeight w:val="215"/>
               </w:trPr>
               <w:tc>
                 <w:tcPr>
-                  <w:tcW w:w="2910" w:type="dxa"/>
+                  <w:tcW w:w="2893" w:type="dxa"/>
                   <w:tcBorders>
                     <w:top w:val="nil"/>
                     <w:left w:val="nil"/>
@@ -1079,8 +1180,8 @@
                       <w:szCs w:val="28"/>
                     </w:rPr>
                   </w:pPr>
-                  <w:bookmarkStart w:id="3" w:name="_3jovgw4irzjc" w:colFirst="0" w:colLast="0"/>
-                  <w:bookmarkEnd w:id="3"/>
+                  <w:bookmarkStart w:id="2" w:name="_3jovgw4irzjc" w:colFirst="0" w:colLast="0"/>
+                  <w:bookmarkEnd w:id="2"/>
                   <w:r>
                     <w:rPr>
                       <w:color w:val="134CC4"/>
@@ -1123,17 +1224,7 @@
                 <w:sz w:val="18"/>
                 <w:szCs w:val="18"/>
               </w:rPr>
-              <w:t>Bachelor</w:t>
-            </w:r>
-            <w:r>
-              <w:rPr>
-                <w:rFonts w:ascii="Roboto" w:eastAsia="Roboto" w:hAnsi="Roboto" w:cs="Roboto"/>
-                <w:b/>
-                <w:color w:val="434343"/>
-                <w:sz w:val="18"/>
-                <w:szCs w:val="18"/>
-              </w:rPr>
-              <w:t xml:space="preserve"> Degree</w:t>
+              <w:t>Bachelor Degree</w:t>
             </w:r>
           </w:p>
           <w:p>
@@ -1153,25 +1244,7 @@
                 <w:sz w:val="18"/>
                 <w:szCs w:val="18"/>
               </w:rPr>
-              <w:t xml:space="preserve">IT and </w:t>
-            </w:r>
-            <w:r>
-              <w:rPr>
-                <w:rFonts w:ascii="Roboto" w:eastAsia="Roboto" w:hAnsi="Roboto" w:cs="Roboto"/>
-                <w:color w:val="434343"/>
-                <w:sz w:val="18"/>
-                <w:szCs w:val="18"/>
-              </w:rPr>
-              <w:t>T</w:t>
-            </w:r>
-            <w:r>
-              <w:rPr>
-                <w:rFonts w:ascii="Roboto" w:eastAsia="Roboto" w:hAnsi="Roboto" w:cs="Roboto"/>
-                <w:color w:val="434343"/>
-                <w:sz w:val="18"/>
-                <w:szCs w:val="18"/>
-              </w:rPr>
-              <w:t>elecommunications</w:t>
+              <w:t>IT and Telecommunications</w:t>
             </w:r>
             <w:r>
               <w:rPr>
@@ -1218,96 +1291,39 @@
                 <w:sz w:val="18"/>
                 <w:szCs w:val="18"/>
               </w:rPr>
-              <w:t>2014-2021</w:t>
-            </w:r>
-            <w:r>
-              <w:rPr>
-                <w:rFonts w:ascii="Roboto" w:eastAsia="Roboto" w:hAnsi="Roboto" w:cs="Roboto"/>
-                <w:color w:val="434343"/>
-                <w:sz w:val="18"/>
-                <w:szCs w:val="18"/>
-              </w:rPr>
-              <w:t xml:space="preserve"> </w:t>
-            </w:r>
-            <w:bookmarkStart w:id="4" w:name="_dyxoexv5bdty" w:colFirst="0" w:colLast="0"/>
-            <w:bookmarkEnd w:id="4"/>
+              <w:t xml:space="preserve">2014-2021 </w:t>
+            </w:r>
+            <w:bookmarkStart w:id="3" w:name="_dyxoexv5bdty" w:colFirst="0" w:colLast="0"/>
+            <w:bookmarkEnd w:id="3"/>
           </w:p>
         </w:tc>
         <w:tc>
           <w:tcPr>
-            <w:tcW w:w="426" w:type="dxa"/>
-            <w:tcBorders>
-              <w:top w:val="nil"/>
-              <w:left w:val="nil"/>
-              <w:bottom w:val="nil"/>
-              <w:right w:val="single" w:sz="8" w:space="0" w:color="FFFFFF"/>
-            </w:tcBorders>
-            <w:tcMar>
-              <w:top w:w="0" w:type="dxa"/>
-              <w:left w:w="0" w:type="dxa"/>
-              <w:bottom w:w="0" w:type="dxa"/>
-              <w:right w:w="0" w:type="dxa"/>
-            </w:tcMar>
+            <w:tcW w:w="439" w:type="dxa"/>
           </w:tcPr>
           <w:p>
             <w:pPr>
               <w:pStyle w:val="Heading1"/>
               <w:ind w:right="285"/>
-              <w:rPr>
-                <w:rFonts w:ascii="Roboto" w:eastAsia="Roboto" w:hAnsi="Roboto" w:cs="Roboto"/>
+              <w:outlineLvl w:val="0"/>
+              <w:rPr>
+                <w:rFonts w:ascii="Roboto" w:eastAsia="Roboto" w:hAnsi="Roboto" w:cs="Roboto"/>
+                <w:sz w:val="18"/>
+                <w:szCs w:val="18"/>
               </w:rPr>
             </w:pPr>
           </w:p>
         </w:tc>
         <w:tc>
           <w:tcPr>
-            <w:tcW w:w="443" w:type="dxa"/>
-            <w:tcBorders>
-              <w:top w:val="nil"/>
-              <w:left w:val="single" w:sz="8" w:space="0" w:color="FFFFFF"/>
-              <w:bottom w:val="nil"/>
-              <w:right w:val="nil"/>
-            </w:tcBorders>
-            <w:tcMar>
-              <w:top w:w="0" w:type="dxa"/>
-              <w:left w:w="0" w:type="dxa"/>
-              <w:bottom w:w="0" w:type="dxa"/>
-              <w:right w:w="0" w:type="dxa"/>
-            </w:tcMar>
-          </w:tcPr>
-          <w:p>
-            <w:pPr>
-              <w:pStyle w:val="Heading1"/>
-              <w:ind w:right="285"/>
-              <w:rPr>
-                <w:rFonts w:ascii="Roboto" w:eastAsia="Roboto" w:hAnsi="Roboto" w:cs="Roboto"/>
-                <w:sz w:val="18"/>
-                <w:szCs w:val="18"/>
-              </w:rPr>
-            </w:pPr>
-          </w:p>
-        </w:tc>
-        <w:tc>
-          <w:tcPr>
-            <w:tcW w:w="6720" w:type="dxa"/>
+            <w:tcW w:w="6681" w:type="dxa"/>
             <w:vMerge w:val="restart"/>
-            <w:tcBorders>
-              <w:top w:val="nil"/>
-              <w:left w:val="nil"/>
-              <w:bottom w:val="nil"/>
-              <w:right w:val="single" w:sz="8" w:space="0" w:color="FFFFFF"/>
-            </w:tcBorders>
-            <w:tcMar>
-              <w:top w:w="0" w:type="dxa"/>
-              <w:left w:w="0" w:type="dxa"/>
-              <w:bottom w:w="0" w:type="dxa"/>
-              <w:right w:w="0" w:type="dxa"/>
-            </w:tcMar>
           </w:tcPr>
           <w:tbl>
             <w:tblPr>
               <w:tblStyle w:val="a5"/>
-              <w:tblW w:w="7020" w:type="dxa"/>
+              <w:tblW w:w="6979" w:type="dxa"/>
+              <w:tblInd w:w="2" w:type="dxa"/>
               <w:tblBorders>
                 <w:top w:val="single" w:sz="8" w:space="0" w:color="000000"/>
                 <w:left w:val="single" w:sz="8" w:space="0" w:color="000000"/>
@@ -1320,15 +1336,15 @@
               <w:tblLook w:val="0600" w:firstRow="0" w:lastRow="0" w:firstColumn="0" w:lastColumn="0" w:noHBand="1" w:noVBand="1"/>
             </w:tblPr>
             <w:tblGrid>
-              <w:gridCol w:w="7020"/>
+              <w:gridCol w:w="6979"/>
             </w:tblGrid>
             <w:tr>
               <w:trPr>
-                <w:trHeight w:val="390"/>
+                <w:trHeight w:val="243"/>
               </w:trPr>
               <w:tc>
                 <w:tcPr>
-                  <w:tcW w:w="7020" w:type="dxa"/>
+                  <w:tcW w:w="6979" w:type="dxa"/>
                   <w:tcBorders>
                     <w:top w:val="nil"/>
                     <w:left w:val="nil"/>
@@ -1352,8 +1368,8 @@
                       <w:szCs w:val="28"/>
                     </w:rPr>
                   </w:pPr>
-                  <w:bookmarkStart w:id="5" w:name="_wczf0iittzf2" w:colFirst="0" w:colLast="0"/>
-                  <w:bookmarkEnd w:id="5"/>
+                  <w:bookmarkStart w:id="4" w:name="_wczf0iittzf2" w:colFirst="0" w:colLast="0"/>
+                  <w:bookmarkEnd w:id="4"/>
                   <w:r>
                     <w:rPr>
                       <w:color w:val="134CC4"/>
@@ -1369,6 +1385,7 @@
           <w:p>
             <w:pPr>
               <w:pStyle w:val="Heading2"/>
+              <w:outlineLvl w:val="1"/>
               <w:rPr>
                 <w:rFonts w:ascii="Roboto" w:eastAsia="Roboto" w:hAnsi="Roboto" w:cs="Roboto"/>
                 <w:b/>
@@ -1376,8 +1393,8 @@
                 <w:szCs w:val="20"/>
               </w:rPr>
             </w:pPr>
-            <w:bookmarkStart w:id="6" w:name="_mjtu33vs6w2a" w:colFirst="0" w:colLast="0"/>
-            <w:bookmarkEnd w:id="6"/>
+            <w:bookmarkStart w:id="5" w:name="_mjtu33vs6w2a" w:colFirst="0" w:colLast="0"/>
+            <w:bookmarkEnd w:id="5"/>
             <w:r>
               <w:rPr>
                 <w:rFonts w:ascii="Roboto" w:eastAsia="Roboto" w:hAnsi="Roboto" w:cs="Roboto"/>
@@ -1391,53 +1408,22 @@
           <w:p>
             <w:pPr>
               <w:pStyle w:val="Heading3"/>
+              <w:outlineLvl w:val="2"/>
               <w:rPr>
                 <w:rFonts w:ascii="Roboto" w:eastAsia="Roboto" w:hAnsi="Roboto" w:cs="Roboto"/>
                 <w:i/>
                 <w:color w:val="434343"/>
               </w:rPr>
             </w:pPr>
-            <w:bookmarkStart w:id="7" w:name="_hievhweswbar" w:colFirst="0" w:colLast="0"/>
-            <w:bookmarkEnd w:id="7"/>
+            <w:bookmarkStart w:id="6" w:name="_hievhweswbar" w:colFirst="0" w:colLast="0"/>
+            <w:bookmarkEnd w:id="6"/>
             <w:r>
               <w:rPr>
                 <w:rFonts w:ascii="Roboto" w:eastAsia="Roboto" w:hAnsi="Roboto" w:cs="Roboto"/>
                 <w:i/>
                 <w:color w:val="434343"/>
               </w:rPr>
-              <w:t>TERAMIND</w:t>
-            </w:r>
-            <w:r>
-              <w:rPr>
-                <w:rFonts w:ascii="Roboto" w:eastAsia="Roboto" w:hAnsi="Roboto" w:cs="Roboto"/>
-                <w:i/>
-                <w:color w:val="434343"/>
-              </w:rPr>
-              <w:t xml:space="preserve"> |</w:t>
-            </w:r>
-            <w:r>
-              <w:rPr>
-                <w:rFonts w:ascii="Roboto" w:eastAsia="Roboto" w:hAnsi="Roboto" w:cs="Roboto"/>
-                <w:i/>
-                <w:color w:val="434343"/>
-              </w:rPr>
-              <w:t xml:space="preserve"> 2022</w:t>
-            </w:r>
-            <w:r>
-              <w:rPr>
-                <w:rFonts w:ascii="Roboto" w:eastAsia="Roboto" w:hAnsi="Roboto" w:cs="Roboto"/>
-                <w:i/>
-                <w:color w:val="434343"/>
-              </w:rPr>
-              <w:t xml:space="preserve"> - </w:t>
-            </w:r>
-            <w:r>
-              <w:rPr>
-                <w:rFonts w:ascii="Roboto" w:eastAsia="Roboto" w:hAnsi="Roboto" w:cs="Roboto"/>
-                <w:i/>
-                <w:color w:val="434343"/>
-              </w:rPr>
-              <w:t>Now</w:t>
+              <w:t>TERAMIND | 2022 - Now</w:t>
             </w:r>
           </w:p>
           <w:p>
@@ -1545,56 +1531,7 @@
                 <w:sz w:val="18"/>
                 <w:szCs w:val="18"/>
               </w:rPr>
-              <w:t xml:space="preserve">Developed </w:t>
-            </w:r>
-            <w:r>
-              <w:rPr>
-                <w:rFonts w:ascii="Roboto" w:eastAsia="Roboto" w:hAnsi="Roboto" w:cs="Roboto"/>
-                <w:color w:val="000000" w:themeColor="text1"/>
-                <w:sz w:val="18"/>
-                <w:szCs w:val="18"/>
-              </w:rPr>
-              <w:t>a complex full-stack application using Typescript/</w:t>
-            </w:r>
-            <w:proofErr w:type="spellStart"/>
-            <w:r>
-              <w:rPr>
-                <w:rFonts w:ascii="Roboto" w:eastAsia="Roboto" w:hAnsi="Roboto" w:cs="Roboto"/>
-                <w:color w:val="000000" w:themeColor="text1"/>
-                <w:sz w:val="18"/>
-                <w:szCs w:val="18"/>
-              </w:rPr>
-              <w:t>Javascript</w:t>
-            </w:r>
-            <w:proofErr w:type="spellEnd"/>
-            <w:r>
-              <w:rPr>
-                <w:rFonts w:ascii="Roboto" w:eastAsia="Roboto" w:hAnsi="Roboto" w:cs="Roboto"/>
-                <w:color w:val="000000" w:themeColor="text1"/>
-                <w:sz w:val="18"/>
-                <w:szCs w:val="18"/>
-              </w:rPr>
-              <w:t xml:space="preserve">, </w:t>
-            </w:r>
-            <w:proofErr w:type="spellStart"/>
-            <w:r>
-              <w:rPr>
-                <w:rFonts w:ascii="Roboto" w:eastAsia="Roboto" w:hAnsi="Roboto" w:cs="Roboto"/>
-                <w:color w:val="000000" w:themeColor="text1"/>
-                <w:sz w:val="18"/>
-                <w:szCs w:val="18"/>
-              </w:rPr>
-              <w:t>AngularJs</w:t>
-            </w:r>
-            <w:proofErr w:type="spellEnd"/>
-            <w:r>
-              <w:rPr>
-                <w:rFonts w:ascii="Roboto" w:eastAsia="Roboto" w:hAnsi="Roboto" w:cs="Roboto"/>
-                <w:color w:val="000000" w:themeColor="text1"/>
-                <w:sz w:val="18"/>
-                <w:szCs w:val="18"/>
-              </w:rPr>
-              <w:t>, PHP, Perl, PostgreSQL, MySQL, Docker, and Nginx.</w:t>
+              <w:t>Developed a complex full-stack application using Typescript/Javascript, Angular, PHP, Perl, PostgreSQL, MySQL, Docker, and Nginx.</w:t>
             </w:r>
           </w:p>
           <w:p>
@@ -1669,32 +1606,13 @@
                 <w:sz w:val="18"/>
                 <w:szCs w:val="18"/>
               </w:rPr>
-              <w:t xml:space="preserve">Worked directly with stakeholders, including the VP and CTO, to conceptualize and implement new features, including integrations with Sisense and </w:t>
-            </w:r>
-            <w:proofErr w:type="spellStart"/>
-            <w:r>
-              <w:rPr>
-                <w:rFonts w:ascii="Roboto" w:eastAsia="Roboto" w:hAnsi="Roboto" w:cs="Roboto"/>
-                <w:color w:val="000000" w:themeColor="text1"/>
-                <w:sz w:val="18"/>
-                <w:szCs w:val="18"/>
-              </w:rPr>
-              <w:t>Hubspot</w:t>
-            </w:r>
-            <w:proofErr w:type="spellEnd"/>
-            <w:r>
-              <w:rPr>
-                <w:rFonts w:ascii="Roboto" w:eastAsia="Roboto" w:hAnsi="Roboto" w:cs="Roboto"/>
-                <w:color w:val="000000" w:themeColor="text1"/>
-                <w:sz w:val="18"/>
-                <w:szCs w:val="18"/>
-              </w:rPr>
-              <w:t>.</w:t>
+              <w:t>Worked directly with stakeholders, including the VP and CTO, to conceptualize and implement new features, including integrations with Sisense and Hubspot.</w:t>
             </w:r>
           </w:p>
           <w:p>
             <w:pPr>
               <w:pStyle w:val="Heading2"/>
+              <w:outlineLvl w:val="1"/>
               <w:rPr>
                 <w:rFonts w:ascii="Roboto" w:eastAsia="Roboto" w:hAnsi="Roboto" w:cs="Roboto"/>
                 <w:b/>
@@ -1702,8 +1620,8 @@
                 <w:szCs w:val="20"/>
               </w:rPr>
             </w:pPr>
-            <w:bookmarkStart w:id="8" w:name="_vmceq3pgjjld" w:colFirst="0" w:colLast="0"/>
-            <w:bookmarkEnd w:id="8"/>
+            <w:bookmarkStart w:id="7" w:name="_vmceq3pgjjld" w:colFirst="0" w:colLast="0"/>
+            <w:bookmarkEnd w:id="7"/>
             <w:r>
               <w:rPr>
                 <w:rFonts w:ascii="Roboto" w:eastAsia="Roboto" w:hAnsi="Roboto" w:cs="Roboto"/>
@@ -1717,61 +1635,22 @@
           <w:p>
             <w:pPr>
               <w:pStyle w:val="Heading3"/>
+              <w:outlineLvl w:val="2"/>
               <w:rPr>
                 <w:rFonts w:ascii="Roboto" w:eastAsia="Roboto" w:hAnsi="Roboto" w:cs="Roboto"/>
                 <w:i/>
                 <w:color w:val="434343"/>
               </w:rPr>
             </w:pPr>
-            <w:bookmarkStart w:id="9" w:name="_zc6bo8uczfmo" w:colFirst="0" w:colLast="0"/>
-            <w:bookmarkEnd w:id="9"/>
+            <w:bookmarkStart w:id="8" w:name="_zc6bo8uczfmo" w:colFirst="0" w:colLast="0"/>
+            <w:bookmarkEnd w:id="8"/>
             <w:r>
               <w:rPr>
                 <w:rFonts w:ascii="Roboto" w:eastAsia="Roboto" w:hAnsi="Roboto" w:cs="Roboto"/>
                 <w:i/>
                 <w:color w:val="434343"/>
               </w:rPr>
-              <w:t xml:space="preserve">EMERGN </w:t>
-            </w:r>
-            <w:r>
-              <w:rPr>
-                <w:rFonts w:ascii="Roboto" w:eastAsia="Roboto" w:hAnsi="Roboto" w:cs="Roboto"/>
-                <w:i/>
-                <w:color w:val="434343"/>
-              </w:rPr>
-              <w:t xml:space="preserve">| </w:t>
-            </w:r>
-            <w:r>
-              <w:rPr>
-                <w:rFonts w:ascii="Roboto" w:eastAsia="Roboto" w:hAnsi="Roboto" w:cs="Roboto"/>
-                <w:i/>
-                <w:color w:val="434343"/>
-              </w:rPr>
-              <w:t xml:space="preserve">Late </w:t>
-            </w:r>
-            <w:r>
-              <w:rPr>
-                <w:rFonts w:ascii="Roboto" w:eastAsia="Roboto" w:hAnsi="Roboto" w:cs="Roboto"/>
-                <w:i/>
-                <w:color w:val="434343"/>
-              </w:rPr>
-              <w:t xml:space="preserve">2021 </w:t>
-            </w:r>
-            <w:r>
-              <w:rPr>
-                <w:rFonts w:ascii="Roboto" w:eastAsia="Roboto" w:hAnsi="Roboto" w:cs="Roboto"/>
-                <w:i/>
-                <w:color w:val="434343"/>
-              </w:rPr>
-              <w:t xml:space="preserve">- </w:t>
-            </w:r>
-            <w:r>
-              <w:rPr>
-                <w:rFonts w:ascii="Roboto" w:eastAsia="Roboto" w:hAnsi="Roboto" w:cs="Roboto"/>
-                <w:i/>
-                <w:color w:val="434343"/>
-              </w:rPr>
-              <w:t>2022</w:t>
+              <w:t>EMERGN | Late 2021 - 2022</w:t>
             </w:r>
           </w:p>
           <w:p>
@@ -1791,7 +1670,7 @@
                 <w:sz w:val="18"/>
                 <w:szCs w:val="18"/>
               </w:rPr>
-              <w:t>Promoted to a leadership role within the same company due to my rapid learning, adaptation, and technical proficiency. led a team of developers in creating a robust Web SPA, demonstrating my ability to manage projects and guide team members effectively.</w:t>
+              <w:t>Promoted to a leadership role within the same company due to my rapid learning, adaptation, and technical proficiency. led a team of developers in creating a robust Web SPA</w:t>
             </w:r>
           </w:p>
           <w:p>
@@ -1872,6 +1751,7 @@
           <w:p>
             <w:pPr>
               <w:pStyle w:val="Heading2"/>
+              <w:outlineLvl w:val="1"/>
               <w:rPr>
                 <w:rFonts w:ascii="Roboto" w:eastAsia="Roboto" w:hAnsi="Roboto" w:cs="Roboto"/>
                 <w:b/>
@@ -1879,8 +1759,8 @@
                 <w:szCs w:val="20"/>
               </w:rPr>
             </w:pPr>
-            <w:bookmarkStart w:id="10" w:name="_cft8b36mo2lw" w:colFirst="0" w:colLast="0"/>
-            <w:bookmarkEnd w:id="10"/>
+            <w:bookmarkStart w:id="9" w:name="_cft8b36mo2lw" w:colFirst="0" w:colLast="0"/>
+            <w:bookmarkEnd w:id="9"/>
             <w:r>
               <w:rPr>
                 <w:rFonts w:ascii="Roboto" w:eastAsia="Roboto" w:hAnsi="Roboto" w:cs="Roboto"/>
@@ -1894,6 +1774,7 @@
           <w:p>
             <w:pPr>
               <w:pStyle w:val="Heading3"/>
+              <w:outlineLvl w:val="2"/>
               <w:rPr>
                 <w:rFonts w:ascii="Roboto" w:eastAsia="Roboto" w:hAnsi="Roboto" w:cs="Roboto"/>
                 <w:i/>
@@ -1979,97 +1860,156 @@
               <w:t>Demonstrated a strong understanding of both frontend and backend development, contributing to various parts of the project.</w:t>
             </w:r>
           </w:p>
+          <w:tbl>
+            <w:tblPr>
+              <w:tblW w:w="7200" w:type="dxa"/>
+              <w:tblInd w:w="5" w:type="dxa"/>
+              <w:tblBorders>
+                <w:top w:val="single" w:sz="8" w:space="0" w:color="000000"/>
+                <w:left w:val="single" w:sz="8" w:space="0" w:color="000000"/>
+                <w:bottom w:val="single" w:sz="8" w:space="0" w:color="000000"/>
+                <w:right w:val="single" w:sz="8" w:space="0" w:color="000000"/>
+                <w:insideH w:val="single" w:sz="8" w:space="0" w:color="000000"/>
+                <w:insideV w:val="single" w:sz="8" w:space="0" w:color="000000"/>
+              </w:tblBorders>
+              <w:tblLayout w:type="fixed"/>
+              <w:tblLook w:val="0600" w:firstRow="0" w:lastRow="0" w:firstColumn="0" w:lastColumn="0" w:noHBand="1" w:noVBand="1"/>
+            </w:tblPr>
+            <w:tblGrid>
+              <w:gridCol w:w="7200"/>
+            </w:tblGrid>
+            <w:tr>
+              <w:trPr>
+                <w:trHeight w:val="82"/>
+              </w:trPr>
+              <w:tc>
+                <w:tcPr>
+                  <w:tcW w:w="7200" w:type="dxa"/>
+                  <w:tcBorders>
+                    <w:top w:val="nil"/>
+                    <w:left w:val="nil"/>
+                    <w:bottom w:val="single" w:sz="8" w:space="0" w:color="CCCCCC"/>
+                    <w:right w:val="nil"/>
+                  </w:tcBorders>
+                  <w:tcMar>
+                    <w:top w:w="0" w:type="dxa"/>
+                    <w:left w:w="0" w:type="dxa"/>
+                    <w:bottom w:w="0" w:type="dxa"/>
+                    <w:right w:w="0" w:type="dxa"/>
+                  </w:tcMar>
+                </w:tcPr>
+                <w:p>
+                  <w:pPr>
+                    <w:pStyle w:val="Heading1"/>
+                    <w:spacing w:line="276" w:lineRule="auto"/>
+                    <w:rPr>
+                      <w:color w:val="134CC4"/>
+                      <w:sz w:val="20"/>
+                      <w:szCs w:val="20"/>
+                    </w:rPr>
+                  </w:pPr>
+                </w:p>
+                <w:p>
+                  <w:pPr>
+                    <w:pStyle w:val="Heading1"/>
+                    <w:spacing w:line="276" w:lineRule="auto"/>
+                    <w:rPr>
+                      <w:color w:val="134CC4"/>
+                      <w:sz w:val="28"/>
+                      <w:szCs w:val="28"/>
+                    </w:rPr>
+                  </w:pPr>
+                  <w:r>
+                    <w:rPr>
+                      <w:color w:val="134CC4"/>
+                      <w:sz w:val="20"/>
+                      <w:szCs w:val="20"/>
+                    </w:rPr>
+                    <w:t>SIDE PROJECTS</w:t>
+                  </w:r>
+                </w:p>
+              </w:tc>
+            </w:tr>
+          </w:tbl>
           <w:p>
             <w:pPr>
-              <w:pStyle w:val="Heading2"/>
-              <w:rPr>
-                <w:rFonts w:ascii="Roboto" w:eastAsia="Roboto" w:hAnsi="Roboto" w:cs="Roboto"/>
-                <w:b/>
+              <w:pStyle w:val="Heading3"/>
+              <w:outlineLvl w:val="2"/>
+              <w:rPr>
+                <w:rFonts w:ascii="Roboto" w:eastAsia="Roboto" w:hAnsi="Roboto" w:cs="Roboto"/>
+                <w:i/>
+                <w:color w:val="434343"/>
+              </w:rPr>
+            </w:pPr>
+            <w:r>
+              <w:rPr>
+                <w:rFonts w:ascii="Roboto" w:eastAsia="Roboto" w:hAnsi="Roboto" w:cs="Roboto"/>
+                <w:bCs/>
+                <w:color w:val="434343"/>
                 <w:sz w:val="20"/>
                 <w:szCs w:val="20"/>
               </w:rPr>
-            </w:pPr>
-            <w:r>
-              <w:rPr>
-                <w:rFonts w:ascii="Roboto" w:eastAsia="Roboto" w:hAnsi="Roboto" w:cs="Roboto"/>
-                <w:b/>
+              <w:t xml:space="preserve">AI </w:t>
+            </w:r>
+            <w:r>
+              <w:rPr>
+                <w:rFonts w:ascii="Roboto" w:eastAsia="Roboto" w:hAnsi="Roboto" w:cs="Roboto"/>
+                <w:bCs/>
+                <w:color w:val="434343"/>
                 <w:sz w:val="20"/>
                 <w:szCs w:val="20"/>
               </w:rPr>
-              <w:lastRenderedPageBreak/>
-              <w:t>Technical Writer</w:t>
+              <w:t>Image Generation Service</w:t>
+            </w:r>
+            <w:r>
+              <w:rPr>
+                <w:rFonts w:ascii="Roboto" w:eastAsia="Roboto" w:hAnsi="Roboto" w:cs="Roboto"/>
+                <w:i/>
+                <w:color w:val="434343"/>
+              </w:rPr>
+              <w:t xml:space="preserve"> | </w:t>
+            </w:r>
+            <w:r>
+              <w:rPr>
+                <w:rFonts w:ascii="Roboto" w:eastAsia="Roboto" w:hAnsi="Roboto" w:cs="Roboto"/>
+                <w:b/>
+                <w:bCs/>
+                <w:i/>
+                <w:color w:val="434343"/>
+              </w:rPr>
+              <w:t>Early 2024 - Now</w:t>
             </w:r>
           </w:p>
           <w:p>
             <w:pPr>
-              <w:pStyle w:val="Heading3"/>
-              <w:rPr>
-                <w:rFonts w:ascii="Roboto" w:eastAsia="Roboto" w:hAnsi="Roboto" w:cs="Roboto"/>
-                <w:i/>
-                <w:color w:val="434343"/>
+              <w:rPr>
+                <w:rFonts w:ascii="Roboto" w:eastAsia="Roboto" w:hAnsi="Roboto" w:cs="Roboto"/>
+                <w:b/>
+                <w:bCs/>
+                <w:color w:val="000000" w:themeColor="text1"/>
+                <w:sz w:val="18"/>
+                <w:szCs w:val="18"/>
               </w:rPr>
             </w:pPr>
-            <w:bookmarkStart w:id="11" w:name="_ukkd5kha9vdd" w:colFirst="0" w:colLast="0"/>
-            <w:bookmarkEnd w:id="11"/>
-            <w:r>
-              <w:rPr>
-                <w:rFonts w:ascii="Roboto" w:eastAsia="Roboto" w:hAnsi="Roboto" w:cs="Roboto"/>
-                <w:i/>
-                <w:color w:val="434343"/>
-              </w:rPr>
-              <w:t xml:space="preserve">DEVELOPER EXPRESS </w:t>
-            </w:r>
-            <w:r>
-              <w:rPr>
-                <w:rFonts w:ascii="Roboto" w:eastAsia="Roboto" w:hAnsi="Roboto" w:cs="Roboto"/>
-                <w:i/>
-                <w:color w:val="434343"/>
-              </w:rPr>
-              <w:t xml:space="preserve">| </w:t>
-            </w:r>
-            <w:r>
-              <w:rPr>
-                <w:rFonts w:ascii="Roboto" w:eastAsia="Roboto" w:hAnsi="Roboto" w:cs="Roboto"/>
-                <w:i/>
-                <w:color w:val="434343"/>
-              </w:rPr>
-              <w:t xml:space="preserve">2020 </w:t>
-            </w:r>
-            <w:r>
-              <w:rPr>
-                <w:rFonts w:ascii="Roboto" w:eastAsia="Roboto" w:hAnsi="Roboto" w:cs="Roboto"/>
-                <w:i/>
-                <w:color w:val="434343"/>
-              </w:rPr>
-              <w:t xml:space="preserve">- </w:t>
-            </w:r>
-            <w:r>
-              <w:rPr>
-                <w:rFonts w:ascii="Roboto" w:eastAsia="Roboto" w:hAnsi="Roboto" w:cs="Roboto"/>
-                <w:i/>
-                <w:color w:val="434343"/>
-              </w:rPr>
-              <w:t>2021</w:t>
-            </w:r>
-          </w:p>
-          <w:p>
-            <w:pPr>
-              <w:spacing w:before="0"/>
+            <w:r>
               <w:rPr>
                 <w:rFonts w:ascii="Roboto" w:eastAsia="Roboto" w:hAnsi="Roboto" w:cs="Roboto"/>
                 <w:color w:val="000000" w:themeColor="text1"/>
                 <w:sz w:val="18"/>
                 <w:szCs w:val="18"/>
               </w:rPr>
-            </w:pPr>
-            <w:r>
-              <w:rPr>
-                <w:rFonts w:ascii="Roboto" w:eastAsia="Roboto" w:hAnsi="Roboto" w:cs="Roboto"/>
+              <w:t xml:space="preserve">Developed an MVP of a full stack application from scratch in 3 weeks with </w:t>
+            </w:r>
+            <w:r>
+              <w:rPr>
+                <w:rFonts w:ascii="Roboto" w:eastAsia="Roboto" w:hAnsi="Roboto" w:cs="Roboto"/>
+                <w:b/>
+                <w:bCs/>
                 <w:color w:val="000000" w:themeColor="text1"/>
                 <w:sz w:val="18"/>
                 <w:szCs w:val="18"/>
               </w:rPr>
-              <w:t>L</w:t>
+              <w:t>React</w:t>
             </w:r>
             <w:r>
               <w:rPr>
@@ -2078,24 +2018,19 @@
                 <w:sz w:val="18"/>
                 <w:szCs w:val="18"/>
               </w:rPr>
-              <w:t>everaged my technical knowledge to create comprehensive and user-friendly documentation for a framework for E2E web testing. This role allowed me to develop my technical writing skills and gain a deep understanding of the Docs-As-Code approach.</w:t>
-            </w:r>
-          </w:p>
-          <w:p>
-            <w:pPr>
-              <w:pStyle w:val="ListParagraph"/>
-              <w:numPr>
-                <w:ilvl w:val="0"/>
-                <w:numId w:val="2"/>
-              </w:numPr>
-              <w:spacing w:before="0"/>
-              <w:rPr>
-                <w:rFonts w:ascii="Roboto" w:eastAsia="Roboto" w:hAnsi="Roboto" w:cs="Roboto"/>
+              <w:t xml:space="preserve">, </w:t>
+            </w:r>
+            <w:r>
+              <w:rPr>
+                <w:rFonts w:ascii="Roboto" w:eastAsia="Roboto" w:hAnsi="Roboto" w:cs="Roboto"/>
+                <w:b/>
+                <w:bCs/>
                 <w:color w:val="000000" w:themeColor="text1"/>
                 <w:sz w:val="18"/>
                 <w:szCs w:val="18"/>
               </w:rPr>
-            </w:pPr>
+              <w:t>NextJS</w:t>
+            </w:r>
             <w:r>
               <w:rPr>
                 <w:rFonts w:ascii="Roboto" w:eastAsia="Roboto" w:hAnsi="Roboto" w:cs="Roboto"/>
@@ -2103,24 +2038,19 @@
                 <w:sz w:val="18"/>
                 <w:szCs w:val="18"/>
               </w:rPr>
-              <w:t>Developed technical documentation using the Docs-As-Code approach, gaining proficiency in Git and other version control systems.</w:t>
-            </w:r>
-          </w:p>
-          <w:p>
-            <w:pPr>
-              <w:pStyle w:val="ListParagraph"/>
-              <w:numPr>
-                <w:ilvl w:val="0"/>
-                <w:numId w:val="2"/>
-              </w:numPr>
-              <w:spacing w:before="0"/>
-              <w:rPr>
-                <w:rFonts w:ascii="Roboto" w:eastAsia="Roboto" w:hAnsi="Roboto" w:cs="Roboto"/>
+              <w:t xml:space="preserve">, </w:t>
+            </w:r>
+            <w:r>
+              <w:rPr>
+                <w:rFonts w:ascii="Roboto" w:eastAsia="Roboto" w:hAnsi="Roboto" w:cs="Roboto"/>
+                <w:b/>
+                <w:bCs/>
                 <w:color w:val="000000" w:themeColor="text1"/>
                 <w:sz w:val="18"/>
                 <w:szCs w:val="18"/>
               </w:rPr>
-            </w:pPr>
+              <w:t>PostgreSQL</w:t>
+            </w:r>
             <w:r>
               <w:rPr>
                 <w:rFonts w:ascii="Roboto" w:eastAsia="Roboto" w:hAnsi="Roboto" w:cs="Roboto"/>
@@ -2128,7 +2058,7 @@
                 <w:sz w:val="18"/>
                 <w:szCs w:val="18"/>
               </w:rPr>
-              <w:t>Worked closely with the development team to ensure accurate and up-to-date documentation of the product features and functionalities</w:t>
+              <w:t xml:space="preserve"> (Postg</w:t>
             </w:r>
             <w:r>
               <w:rPr>
@@ -2137,36 +2067,74 @@
                 <w:sz w:val="18"/>
                 <w:szCs w:val="18"/>
               </w:rPr>
+              <w:t>REST</w:t>
+            </w:r>
+            <w:r>
+              <w:rPr>
+                <w:rFonts w:ascii="Roboto" w:eastAsia="Roboto" w:hAnsi="Roboto" w:cs="Roboto"/>
+                <w:color w:val="000000" w:themeColor="text1"/>
+                <w:sz w:val="18"/>
+                <w:szCs w:val="18"/>
+              </w:rPr>
+              <w:t xml:space="preserve">) and </w:t>
+            </w:r>
+            <w:r>
+              <w:rPr>
+                <w:rFonts w:ascii="Roboto" w:eastAsia="Roboto" w:hAnsi="Roboto" w:cs="Roboto"/>
+                <w:b/>
+                <w:bCs/>
+                <w:color w:val="000000" w:themeColor="text1"/>
+                <w:sz w:val="18"/>
+                <w:szCs w:val="18"/>
+              </w:rPr>
+              <w:t>AWS</w:t>
+            </w:r>
+            <w:r>
+              <w:rPr>
+                <w:rFonts w:ascii="Roboto" w:eastAsia="Roboto" w:hAnsi="Roboto" w:cs="Roboto"/>
+                <w:b/>
+                <w:bCs/>
+                <w:color w:val="000000" w:themeColor="text1"/>
+                <w:sz w:val="18"/>
+                <w:szCs w:val="18"/>
+              </w:rPr>
               <w:t>.</w:t>
+            </w:r>
+            <w:r>
+              <w:rPr>
+                <w:rFonts w:ascii="Roboto" w:eastAsia="Roboto" w:hAnsi="Roboto" w:cs="Roboto"/>
+                <w:b/>
+                <w:bCs/>
+                <w:color w:val="000000" w:themeColor="text1"/>
+                <w:sz w:val="18"/>
+                <w:szCs w:val="18"/>
+              </w:rPr>
+              <w:br/>
+            </w:r>
+            <w:r>
+              <w:rPr>
+                <w:rFonts w:ascii="Roboto" w:eastAsia="Roboto" w:hAnsi="Roboto" w:cs="Roboto"/>
+                <w:color w:val="000000" w:themeColor="text1"/>
+                <w:sz w:val="18"/>
+                <w:szCs w:val="18"/>
+              </w:rPr>
+              <w:t>Deployed and monitored the application ensuring 99.9% uptime, optimal performance and user experience</w:t>
             </w:r>
           </w:p>
         </w:tc>
       </w:tr>
       <w:tr>
         <w:trPr>
-          <w:trHeight w:val="9100"/>
-          <w:jc w:val="center"/>
+          <w:trHeight w:val="5697"/>
         </w:trPr>
         <w:tc>
           <w:tcPr>
-            <w:tcW w:w="2910" w:type="dxa"/>
+            <w:tcW w:w="3600" w:type="dxa"/>
             <w:vMerge/>
-            <w:tcBorders>
-              <w:top w:val="nil"/>
-              <w:left w:val="single" w:sz="8" w:space="0" w:color="FFFFFF"/>
-              <w:bottom w:val="nil"/>
-              <w:right w:val="nil"/>
-            </w:tcBorders>
-            <w:tcMar>
-              <w:top w:w="0" w:type="dxa"/>
-              <w:left w:w="0" w:type="dxa"/>
-              <w:bottom w:w="0" w:type="dxa"/>
-              <w:right w:w="0" w:type="dxa"/>
-            </w:tcMar>
           </w:tcPr>
           <w:p>
             <w:pPr>
-              <w:spacing w:before="0" w:line="240" w:lineRule="auto"/>
+              <w:spacing w:before="0"/>
               <w:rPr>
                 <w:rFonts w:ascii="Arial" w:eastAsia="Arial" w:hAnsi="Arial" w:cs="Arial"/>
               </w:rPr>
@@ -2175,78 +2143,29 @@
         </w:tc>
         <w:tc>
           <w:tcPr>
-            <w:tcW w:w="426" w:type="dxa"/>
-            <w:tcBorders>
-              <w:top w:val="nil"/>
-              <w:left w:val="nil"/>
-              <w:bottom w:val="nil"/>
-              <w:right w:val="single" w:sz="8" w:space="0" w:color="FFFFFF"/>
-            </w:tcBorders>
-            <w:tcMar>
-              <w:top w:w="0" w:type="dxa"/>
-              <w:left w:w="0" w:type="dxa"/>
-              <w:bottom w:w="0" w:type="dxa"/>
-              <w:right w:w="0" w:type="dxa"/>
-            </w:tcMar>
+            <w:tcW w:w="439" w:type="dxa"/>
           </w:tcPr>
           <w:p>
             <w:pPr>
               <w:pStyle w:val="Heading1"/>
               <w:ind w:right="285"/>
+              <w:outlineLvl w:val="0"/>
               <w:rPr>
                 <w:rFonts w:ascii="Arial" w:eastAsia="Arial" w:hAnsi="Arial" w:cs="Arial"/>
               </w:rPr>
             </w:pPr>
+            <w:bookmarkStart w:id="10" w:name="_ahuo2ot4x1f5" w:colFirst="0" w:colLast="0"/>
+            <w:bookmarkEnd w:id="10"/>
           </w:p>
         </w:tc>
         <w:tc>
           <w:tcPr>
-            <w:tcW w:w="443" w:type="dxa"/>
-            <w:tcBorders>
-              <w:top w:val="nil"/>
-              <w:left w:val="single" w:sz="8" w:space="0" w:color="FFFFFF"/>
-              <w:bottom w:val="nil"/>
-              <w:right w:val="nil"/>
-            </w:tcBorders>
-            <w:tcMar>
-              <w:top w:w="0" w:type="dxa"/>
-              <w:left w:w="0" w:type="dxa"/>
-              <w:bottom w:w="0" w:type="dxa"/>
-              <w:right w:w="0" w:type="dxa"/>
-            </w:tcMar>
+            <w:tcW w:w="6681" w:type="dxa"/>
+            <w:vMerge/>
           </w:tcPr>
           <w:p>
             <w:pPr>
-              <w:pStyle w:val="Heading1"/>
-              <w:ind w:right="285"/>
-              <w:rPr>
-                <w:rFonts w:ascii="Arial" w:eastAsia="Arial" w:hAnsi="Arial" w:cs="Arial"/>
-              </w:rPr>
-            </w:pPr>
-            <w:bookmarkStart w:id="12" w:name="_ahuo2ot4x1f5" w:colFirst="0" w:colLast="0"/>
-            <w:bookmarkEnd w:id="12"/>
-          </w:p>
-        </w:tc>
-        <w:tc>
-          <w:tcPr>
-            <w:tcW w:w="6720" w:type="dxa"/>
-            <w:vMerge/>
-            <w:tcBorders>
-              <w:top w:val="nil"/>
-              <w:left w:val="nil"/>
-              <w:bottom w:val="nil"/>
-              <w:right w:val="single" w:sz="8" w:space="0" w:color="FFFFFF"/>
-            </w:tcBorders>
-            <w:tcMar>
-              <w:top w:w="0" w:type="dxa"/>
-              <w:left w:w="0" w:type="dxa"/>
-              <w:bottom w:w="0" w:type="dxa"/>
-              <w:right w:w="0" w:type="dxa"/>
-            </w:tcMar>
-          </w:tcPr>
-          <w:p>
-            <w:pPr>
-              <w:spacing w:before="0" w:line="240" w:lineRule="auto"/>
+              <w:spacing w:before="0"/>
               <w:rPr>
                 <w:rFonts w:ascii="Arial" w:eastAsia="Arial" w:hAnsi="Arial" w:cs="Arial"/>
               </w:rPr>
@@ -2257,26 +2176,21 @@
     </w:tbl>
     <w:p>
       <w:pPr>
-        <w:pBdr>
-          <w:top w:val="nil"/>
-          <w:left w:val="nil"/>
-          <w:bottom w:val="nil"/>
-          <w:right w:val="nil"/>
-          <w:between w:val="nil"/>
-        </w:pBdr>
         <w:spacing w:before="0" w:line="240" w:lineRule="auto"/>
         <w:rPr>
-          <w:rFonts w:ascii="Arial" w:eastAsia="Arial" w:hAnsi="Arial" w:cs="Arial"/>
-          <w:sz w:val="12"/>
-          <w:szCs w:val="12"/>
+          <w:rFonts w:ascii="Roboto" w:eastAsia="Roboto" w:hAnsi="Roboto" w:cs="Roboto"/>
+          <w:color w:val="434343"/>
+          <w:sz w:val="18"/>
+          <w:szCs w:val="18"/>
         </w:rPr>
       </w:pPr>
     </w:p>
     <w:sectPr>
-      <w:pgSz w:w="12240" w:h="15840"/>
-      <w:pgMar w:top="0" w:right="863" w:bottom="0" w:left="863" w:header="0" w:footer="720" w:gutter="0"/>
+      <w:pgSz w:w="11906" w:h="16838" w:code="9"/>
+      <w:pgMar w:top="720" w:right="720" w:bottom="720" w:left="720" w:header="0" w:footer="720" w:gutter="0"/>
       <w:pgNumType w:start="1"/>
       <w:cols w:space="720"/>
+      <w:docGrid w:linePitch="272"/>
     </w:sectPr>
   </w:body>
 </w:document>
@@ -2398,6 +2312,118 @@
     </w:lvl>
   </w:abstractNum>
   <w:abstractNum w:abstractNumId="1" w15:restartNumberingAfterBreak="0">
+    <w:nsid w:val="065E7ABA"/>
+    <w:multiLevelType w:val="hybridMultilevel"/>
+    <w:tmpl w:val="322C2F84"/>
+    <w:lvl w:ilvl="0" w:tplc="7D5CC738">
+      <w:numFmt w:val="bullet"/>
+      <w:lvlText w:val="-"/>
+      <w:lvlJc w:val="left"/>
+      <w:pPr>
+        <w:ind w:left="720" w:hanging="360"/>
+      </w:pPr>
+      <w:rPr>
+        <w:rFonts w:ascii="Arial" w:eastAsia="Arial" w:hAnsi="Arial" w:cs="Arial" w:hint="default"/>
+      </w:rPr>
+    </w:lvl>
+    <w:lvl w:ilvl="1" w:tplc="04090003" w:tentative="1">
+      <w:start w:val="1"/>
+      <w:numFmt w:val="bullet"/>
+      <w:lvlText w:val="o"/>
+      <w:lvlJc w:val="left"/>
+      <w:pPr>
+        <w:ind w:left="1440" w:hanging="360"/>
+      </w:pPr>
+      <w:rPr>
+        <w:rFonts w:ascii="Courier New" w:hAnsi="Courier New" w:cs="Courier New" w:hint="default"/>
+      </w:rPr>
+    </w:lvl>
+    <w:lvl w:ilvl="2" w:tplc="04090005" w:tentative="1">
+      <w:start w:val="1"/>
+      <w:numFmt w:val="bullet"/>
+      <w:lvlText w:val=""/>
+      <w:lvlJc w:val="left"/>
+      <w:pPr>
+        <w:ind w:left="2160" w:hanging="360"/>
+      </w:pPr>
+      <w:rPr>
+        <w:rFonts w:ascii="Wingdings" w:hAnsi="Wingdings" w:hint="default"/>
+      </w:rPr>
+    </w:lvl>
+    <w:lvl w:ilvl="3" w:tplc="04090001" w:tentative="1">
+      <w:start w:val="1"/>
+      <w:numFmt w:val="bullet"/>
+      <w:lvlText w:val=""/>
+      <w:lvlJc w:val="left"/>
+      <w:pPr>
+        <w:ind w:left="2880" w:hanging="360"/>
+      </w:pPr>
+      <w:rPr>
+        <w:rFonts w:ascii="Symbol" w:hAnsi="Symbol" w:hint="default"/>
+      </w:rPr>
+    </w:lvl>
+    <w:lvl w:ilvl="4" w:tplc="04090003" w:tentative="1">
+      <w:start w:val="1"/>
+      <w:numFmt w:val="bullet"/>
+      <w:lvlText w:val="o"/>
+      <w:lvlJc w:val="left"/>
+      <w:pPr>
+        <w:ind w:left="3600" w:hanging="360"/>
+      </w:pPr>
+      <w:rPr>
+        <w:rFonts w:ascii="Courier New" w:hAnsi="Courier New" w:cs="Courier New" w:hint="default"/>
+      </w:rPr>
+    </w:lvl>
+    <w:lvl w:ilvl="5" w:tplc="04090005" w:tentative="1">
+      <w:start w:val="1"/>
+      <w:numFmt w:val="bullet"/>
+      <w:lvlText w:val=""/>
+      <w:lvlJc w:val="left"/>
+      <w:pPr>
+        <w:ind w:left="4320" w:hanging="360"/>
+      </w:pPr>
+      <w:rPr>
+        <w:rFonts w:ascii="Wingdings" w:hAnsi="Wingdings" w:hint="default"/>
+      </w:rPr>
+    </w:lvl>
+    <w:lvl w:ilvl="6" w:tplc="04090001" w:tentative="1">
+      <w:start w:val="1"/>
+      <w:numFmt w:val="bullet"/>
+      <w:lvlText w:val=""/>
+      <w:lvlJc w:val="left"/>
+      <w:pPr>
+        <w:ind w:left="5040" w:hanging="360"/>
+      </w:pPr>
+      <w:rPr>
+        <w:rFonts w:ascii="Symbol" w:hAnsi="Symbol" w:hint="default"/>
+      </w:rPr>
+    </w:lvl>
+    <w:lvl w:ilvl="7" w:tplc="04090003" w:tentative="1">
+      <w:start w:val="1"/>
+      <w:numFmt w:val="bullet"/>
+      <w:lvlText w:val="o"/>
+      <w:lvlJc w:val="left"/>
+      <w:pPr>
+        <w:ind w:left="5760" w:hanging="360"/>
+      </w:pPr>
+      <w:rPr>
+        <w:rFonts w:ascii="Courier New" w:hAnsi="Courier New" w:cs="Courier New" w:hint="default"/>
+      </w:rPr>
+    </w:lvl>
+    <w:lvl w:ilvl="8" w:tplc="04090005" w:tentative="1">
+      <w:start w:val="1"/>
+      <w:numFmt w:val="bullet"/>
+      <w:lvlText w:val=""/>
+      <w:lvlJc w:val="left"/>
+      <w:pPr>
+        <w:ind w:left="6480" w:hanging="360"/>
+      </w:pPr>
+      <w:rPr>
+        <w:rFonts w:ascii="Wingdings" w:hAnsi="Wingdings" w:hint="default"/>
+      </w:rPr>
+    </w:lvl>
+  </w:abstractNum>
+  <w:abstractNum w:abstractNumId="2" w15:restartNumberingAfterBreak="0">
     <w:nsid w:val="0757352B"/>
     <w:multiLevelType w:val="multilevel"/>
     <w:tmpl w:val="DEB8C2C6"/>
@@ -2546,7 +2572,7 @@
       </w:rPr>
     </w:lvl>
   </w:abstractNum>
-  <w:abstractNum w:abstractNumId="2" w15:restartNumberingAfterBreak="0">
+  <w:abstractNum w:abstractNumId="3" w15:restartNumberingAfterBreak="0">
     <w:nsid w:val="0D8009A0"/>
     <w:multiLevelType w:val="multilevel"/>
     <w:tmpl w:val="BE648D8A"/>
@@ -2695,7 +2721,7 @@
       </w:rPr>
     </w:lvl>
   </w:abstractNum>
-  <w:abstractNum w:abstractNumId="3" w15:restartNumberingAfterBreak="0">
+  <w:abstractNum w:abstractNumId="4" w15:restartNumberingAfterBreak="0">
     <w:nsid w:val="151E431D"/>
     <w:multiLevelType w:val="multilevel"/>
     <w:tmpl w:val="EC564DEC"/>
@@ -2808,7 +2834,7 @@
       </w:rPr>
     </w:lvl>
   </w:abstractNum>
-  <w:abstractNum w:abstractNumId="4" w15:restartNumberingAfterBreak="0">
+  <w:abstractNum w:abstractNumId="5" w15:restartNumberingAfterBreak="0">
     <w:nsid w:val="15836E08"/>
     <w:multiLevelType w:val="multilevel"/>
     <w:tmpl w:val="FE049668"/>
@@ -2957,7 +2983,7 @@
       </w:rPr>
     </w:lvl>
   </w:abstractNum>
-  <w:abstractNum w:abstractNumId="5" w15:restartNumberingAfterBreak="0">
+  <w:abstractNum w:abstractNumId="6" w15:restartNumberingAfterBreak="0">
     <w:nsid w:val="1C4A7196"/>
     <w:multiLevelType w:val="hybridMultilevel"/>
     <w:tmpl w:val="A1BE7C5E"/>
@@ -3070,7 +3096,119 @@
       </w:rPr>
     </w:lvl>
   </w:abstractNum>
-  <w:abstractNum w:abstractNumId="6" w15:restartNumberingAfterBreak="0">
+  <w:abstractNum w:abstractNumId="7" w15:restartNumberingAfterBreak="0">
+    <w:nsid w:val="1F8746A1"/>
+    <w:multiLevelType w:val="hybridMultilevel"/>
+    <w:tmpl w:val="2FE6D980"/>
+    <w:lvl w:ilvl="0" w:tplc="6D68B05C">
+      <w:numFmt w:val="bullet"/>
+      <w:lvlText w:val="-"/>
+      <w:lvlJc w:val="left"/>
+      <w:pPr>
+        <w:ind w:left="720" w:hanging="360"/>
+      </w:pPr>
+      <w:rPr>
+        <w:rFonts w:ascii="Roboto" w:eastAsia="Roboto" w:hAnsi="Roboto" w:cs="Roboto" w:hint="default"/>
+      </w:rPr>
+    </w:lvl>
+    <w:lvl w:ilvl="1" w:tplc="04090003" w:tentative="1">
+      <w:start w:val="1"/>
+      <w:numFmt w:val="bullet"/>
+      <w:lvlText w:val="o"/>
+      <w:lvlJc w:val="left"/>
+      <w:pPr>
+        <w:ind w:left="1440" w:hanging="360"/>
+      </w:pPr>
+      <w:rPr>
+        <w:rFonts w:ascii="Courier New" w:hAnsi="Courier New" w:cs="Courier New" w:hint="default"/>
+      </w:rPr>
+    </w:lvl>
+    <w:lvl w:ilvl="2" w:tplc="04090005" w:tentative="1">
+      <w:start w:val="1"/>
+      <w:numFmt w:val="bullet"/>
+      <w:lvlText w:val=""/>
+      <w:lvlJc w:val="left"/>
+      <w:pPr>
+        <w:ind w:left="2160" w:hanging="360"/>
+      </w:pPr>
+      <w:rPr>
+        <w:rFonts w:ascii="Wingdings" w:hAnsi="Wingdings" w:hint="default"/>
+      </w:rPr>
+    </w:lvl>
+    <w:lvl w:ilvl="3" w:tplc="04090001" w:tentative="1">
+      <w:start w:val="1"/>
+      <w:numFmt w:val="bullet"/>
+      <w:lvlText w:val=""/>
+      <w:lvlJc w:val="left"/>
+      <w:pPr>
+        <w:ind w:left="2880" w:hanging="360"/>
+      </w:pPr>
+      <w:rPr>
+        <w:rFonts w:ascii="Symbol" w:hAnsi="Symbol" w:hint="default"/>
+      </w:rPr>
+    </w:lvl>
+    <w:lvl w:ilvl="4" w:tplc="04090003" w:tentative="1">
+      <w:start w:val="1"/>
+      <w:numFmt w:val="bullet"/>
+      <w:lvlText w:val="o"/>
+      <w:lvlJc w:val="left"/>
+      <w:pPr>
+        <w:ind w:left="3600" w:hanging="360"/>
+      </w:pPr>
+      <w:rPr>
+        <w:rFonts w:ascii="Courier New" w:hAnsi="Courier New" w:cs="Courier New" w:hint="default"/>
+      </w:rPr>
+    </w:lvl>
+    <w:lvl w:ilvl="5" w:tplc="04090005" w:tentative="1">
+      <w:start w:val="1"/>
+      <w:numFmt w:val="bullet"/>
+      <w:lvlText w:val=""/>
+      <w:lvlJc w:val="left"/>
+      <w:pPr>
+        <w:ind w:left="4320" w:hanging="360"/>
+      </w:pPr>
+      <w:rPr>
+        <w:rFonts w:ascii="Wingdings" w:hAnsi="Wingdings" w:hint="default"/>
+      </w:rPr>
+    </w:lvl>
+    <w:lvl w:ilvl="6" w:tplc="04090001" w:tentative="1">
+      <w:start w:val="1"/>
+      <w:numFmt w:val="bullet"/>
+      <w:lvlText w:val=""/>
+      <w:lvlJc w:val="left"/>
+      <w:pPr>
+        <w:ind w:left="5040" w:hanging="360"/>
+      </w:pPr>
+      <w:rPr>
+        <w:rFonts w:ascii="Symbol" w:hAnsi="Symbol" w:hint="default"/>
+      </w:rPr>
+    </w:lvl>
+    <w:lvl w:ilvl="7" w:tplc="04090003" w:tentative="1">
+      <w:start w:val="1"/>
+      <w:numFmt w:val="bullet"/>
+      <w:lvlText w:val="o"/>
+      <w:lvlJc w:val="left"/>
+      <w:pPr>
+        <w:ind w:left="5760" w:hanging="360"/>
+      </w:pPr>
+      <w:rPr>
+        <w:rFonts w:ascii="Courier New" w:hAnsi="Courier New" w:cs="Courier New" w:hint="default"/>
+      </w:rPr>
+    </w:lvl>
+    <w:lvl w:ilvl="8" w:tplc="04090005" w:tentative="1">
+      <w:start w:val="1"/>
+      <w:numFmt w:val="bullet"/>
+      <w:lvlText w:val=""/>
+      <w:lvlJc w:val="left"/>
+      <w:pPr>
+        <w:ind w:left="6480" w:hanging="360"/>
+      </w:pPr>
+      <w:rPr>
+        <w:rFonts w:ascii="Wingdings" w:hAnsi="Wingdings" w:hint="default"/>
+      </w:rPr>
+    </w:lvl>
+  </w:abstractNum>
+  <w:abstractNum w:abstractNumId="8" w15:restartNumberingAfterBreak="0">
     <w:nsid w:val="4FC87290"/>
     <w:multiLevelType w:val="multilevel"/>
     <w:tmpl w:val="ADA4DA2C"/>
@@ -3219,7 +3357,7 @@
       </w:rPr>
     </w:lvl>
   </w:abstractNum>
-  <w:abstractNum w:abstractNumId="7" w15:restartNumberingAfterBreak="0">
+  <w:abstractNum w:abstractNumId="9" w15:restartNumberingAfterBreak="0">
     <w:nsid w:val="56A12530"/>
     <w:multiLevelType w:val="hybridMultilevel"/>
     <w:tmpl w:val="D1F40132"/>
@@ -3336,25 +3474,31 @@
     <w:abstractNumId w:val="0"/>
   </w:num>
   <w:num w:numId="2">
+    <w:abstractNumId w:val="4"/>
+  </w:num>
+  <w:num w:numId="3">
+    <w:abstractNumId w:val="6"/>
+  </w:num>
+  <w:num w:numId="4">
     <w:abstractNumId w:val="3"/>
   </w:num>
-  <w:num w:numId="3">
+  <w:num w:numId="5">
+    <w:abstractNumId w:val="9"/>
+  </w:num>
+  <w:num w:numId="6">
+    <w:abstractNumId w:val="8"/>
+  </w:num>
+  <w:num w:numId="7">
+    <w:abstractNumId w:val="2"/>
+  </w:num>
+  <w:num w:numId="8">
     <w:abstractNumId w:val="5"/>
   </w:num>
-  <w:num w:numId="4">
-    <w:abstractNumId w:val="2"/>
-  </w:num>
-  <w:num w:numId="5">
-    <w:abstractNumId w:val="7"/>
-  </w:num>
-  <w:num w:numId="6">
-    <w:abstractNumId w:val="6"/>
-  </w:num>
-  <w:num w:numId="7">
+  <w:num w:numId="9">
     <w:abstractNumId w:val="1"/>
   </w:num>
-  <w:num w:numId="8">
-    <w:abstractNumId w:val="4"/>
+  <w:num w:numId="10">
+    <w:abstractNumId w:val="7"/>
   </w:num>
 </w:numbering>
 </file>
@@ -3758,11 +3902,13 @@
   <w:style w:type="paragraph" w:default="1" w:styleId="Normal">
     <w:name w:val="Normal"/>
     <w:qFormat/>
+    <w:rsid w:val="00D7302E"/>
   </w:style>
   <w:style w:type="paragraph" w:styleId="Heading1">
     <w:name w:val="heading 1"/>
     <w:basedOn w:val="Normal"/>
     <w:next w:val="Normal"/>
+    <w:link w:val="Heading1Char"/>
     <w:uiPriority w:val="9"/>
     <w:qFormat/>
     <w:pPr>
@@ -3780,6 +3926,7 @@
     <w:name w:val="heading 2"/>
     <w:basedOn w:val="Normal"/>
     <w:next w:val="Normal"/>
+    <w:link w:val="Heading2Char"/>
     <w:uiPriority w:val="9"/>
     <w:unhideWhenUsed/>
     <w:qFormat/>
@@ -3799,6 +3946,7 @@
     <w:name w:val="heading 3"/>
     <w:basedOn w:val="Normal"/>
     <w:next w:val="Normal"/>
+    <w:link w:val="Heading3Char"/>
     <w:uiPriority w:val="9"/>
     <w:unhideWhenUsed/>
     <w:qFormat/>
@@ -3874,7 +4022,6 @@
   <w:style w:type="character" w:default="1" w:styleId="DefaultParagraphFont">
     <w:name w:val="Default Paragraph Font"/>
     <w:uiPriority w:val="1"/>
-    <w:semiHidden/>
     <w:unhideWhenUsed/>
   </w:style>
   <w:style w:type="table" w:default="1" w:styleId="TableNormal">
@@ -4049,6 +4196,414 @@
       <w:szCs w:val="24"/>
       <w:lang w:val="en-US"/>
     </w:rPr>
+  </w:style>
+  <w:style w:type="character" w:customStyle="1" w:styleId="Heading2Char">
+    <w:name w:val="Heading 2 Char"/>
+    <w:basedOn w:val="DefaultParagraphFont"/>
+    <w:link w:val="Heading2"/>
+    <w:uiPriority w:val="9"/>
+    <w:rsid w:val="00A7469C"/>
+    <w:rPr>
+      <w:color w:val="434343"/>
+      <w:sz w:val="24"/>
+      <w:szCs w:val="24"/>
+    </w:rPr>
+  </w:style>
+  <w:style w:type="character" w:styleId="Emphasis">
+    <w:name w:val="Emphasis"/>
+    <w:basedOn w:val="DefaultParagraphFont"/>
+    <w:uiPriority w:val="20"/>
+    <w:qFormat/>
+    <w:rsid w:val="00A7469C"/>
+    <w:rPr>
+      <w:i/>
+      <w:iCs/>
+    </w:rPr>
+  </w:style>
+  <w:style w:type="table" w:styleId="TableGrid">
+    <w:name w:val="Table Grid"/>
+    <w:basedOn w:val="TableNormal"/>
+    <w:uiPriority w:val="39"/>
+    <w:rsid w:val="00D7302E"/>
+    <w:pPr>
+      <w:spacing w:before="0" w:line="240" w:lineRule="auto"/>
+    </w:pPr>
+    <w:tblPr>
+      <w:tblBorders>
+        <w:top w:val="single" w:sz="4" w:space="0" w:color="auto"/>
+        <w:left w:val="single" w:sz="4" w:space="0" w:color="auto"/>
+        <w:bottom w:val="single" w:sz="4" w:space="0" w:color="auto"/>
+        <w:right w:val="single" w:sz="4" w:space="0" w:color="auto"/>
+        <w:insideH w:val="single" w:sz="4" w:space="0" w:color="auto"/>
+        <w:insideV w:val="single" w:sz="4" w:space="0" w:color="auto"/>
+      </w:tblBorders>
+    </w:tblPr>
+  </w:style>
+  <w:style w:type="character" w:customStyle="1" w:styleId="Heading1Char">
+    <w:name w:val="Heading 1 Char"/>
+    <w:basedOn w:val="DefaultParagraphFont"/>
+    <w:link w:val="Heading1"/>
+    <w:uiPriority w:val="9"/>
+    <w:rsid w:val="00D7302E"/>
+    <w:rPr>
+      <w:rFonts w:ascii="Archivo Narrow" w:eastAsia="Archivo Narrow" w:hAnsi="Archivo Narrow" w:cs="Archivo Narrow"/>
+      <w:color w:val="434343"/>
+      <w:sz w:val="32"/>
+      <w:szCs w:val="32"/>
+    </w:rPr>
+  </w:style>
+  <w:style w:type="character" w:customStyle="1" w:styleId="Heading3Char">
+    <w:name w:val="Heading 3 Char"/>
+    <w:basedOn w:val="DefaultParagraphFont"/>
+    <w:link w:val="Heading3"/>
+    <w:uiPriority w:val="9"/>
+    <w:rsid w:val="00D7302E"/>
+    <w:rPr>
+      <w:sz w:val="18"/>
+      <w:szCs w:val="18"/>
+    </w:rPr>
+  </w:style>
+  <w:style w:type="table" w:styleId="PlainTable4">
+    <w:name w:val="Plain Table 4"/>
+    <w:basedOn w:val="TableNormal"/>
+    <w:uiPriority w:val="44"/>
+    <w:rsid w:val="0089539A"/>
+    <w:pPr>
+      <w:spacing w:line="240" w:lineRule="auto"/>
+    </w:pPr>
+    <w:tblPr>
+      <w:tblStyleRowBandSize w:val="1"/>
+      <w:tblStyleColBandSize w:val="1"/>
+    </w:tblPr>
+    <w:tblStylePr w:type="firstRow">
+      <w:rPr>
+        <w:b/>
+        <w:bCs/>
+      </w:rPr>
+    </w:tblStylePr>
+    <w:tblStylePr w:type="lastRow">
+      <w:rPr>
+        <w:b/>
+        <w:bCs/>
+      </w:rPr>
+    </w:tblStylePr>
+    <w:tblStylePr w:type="firstCol">
+      <w:rPr>
+        <w:b/>
+        <w:bCs/>
+      </w:rPr>
+    </w:tblStylePr>
+    <w:tblStylePr w:type="lastCol">
+      <w:rPr>
+        <w:b/>
+        <w:bCs/>
+      </w:rPr>
+    </w:tblStylePr>
+    <w:tblStylePr w:type="band1Vert">
+      <w:tblPr/>
+      <w:tcPr>
+        <w:shd w:val="clear" w:color="auto" w:fill="F2F2F2" w:themeFill="background1" w:themeFillShade="F2"/>
+      </w:tcPr>
+    </w:tblStylePr>
+    <w:tblStylePr w:type="band1Horz">
+      <w:tblPr/>
+      <w:tcPr>
+        <w:shd w:val="clear" w:color="auto" w:fill="F2F2F2" w:themeFill="background1" w:themeFillShade="F2"/>
+      </w:tcPr>
+    </w:tblStylePr>
+  </w:style>
+  <w:style w:type="table" w:styleId="PlainTable3">
+    <w:name w:val="Plain Table 3"/>
+    <w:basedOn w:val="TableNormal"/>
+    <w:uiPriority w:val="43"/>
+    <w:rsid w:val="0089539A"/>
+    <w:pPr>
+      <w:spacing w:line="240" w:lineRule="auto"/>
+    </w:pPr>
+    <w:tblPr>
+      <w:tblStyleRowBandSize w:val="1"/>
+      <w:tblStyleColBandSize w:val="1"/>
+    </w:tblPr>
+    <w:tblStylePr w:type="firstRow">
+      <w:rPr>
+        <w:b/>
+        <w:bCs/>
+        <w:caps/>
+      </w:rPr>
+      <w:tblPr/>
+      <w:tcPr>
+        <w:tcBorders>
+          <w:bottom w:val="single" w:sz="4" w:space="0" w:color="7F7F7F" w:themeColor="text1" w:themeTint="80"/>
+        </w:tcBorders>
+      </w:tcPr>
+    </w:tblStylePr>
+    <w:tblStylePr w:type="lastRow">
+      <w:rPr>
+        <w:b/>
+        <w:bCs/>
+        <w:caps/>
+      </w:rPr>
+      <w:tblPr/>
+      <w:tcPr>
+        <w:tcBorders>
+          <w:top w:val="nil"/>
+        </w:tcBorders>
+      </w:tcPr>
+    </w:tblStylePr>
+    <w:tblStylePr w:type="firstCol">
+      <w:rPr>
+        <w:b/>
+        <w:bCs/>
+        <w:caps/>
+      </w:rPr>
+      <w:tblPr/>
+      <w:tcPr>
+        <w:tcBorders>
+          <w:right w:val="single" w:sz="4" w:space="0" w:color="7F7F7F" w:themeColor="text1" w:themeTint="80"/>
+        </w:tcBorders>
+      </w:tcPr>
+    </w:tblStylePr>
+    <w:tblStylePr w:type="lastCol">
+      <w:rPr>
+        <w:b/>
+        <w:bCs/>
+        <w:caps/>
+      </w:rPr>
+      <w:tblPr/>
+      <w:tcPr>
+        <w:tcBorders>
+          <w:left w:val="nil"/>
+        </w:tcBorders>
+      </w:tcPr>
+    </w:tblStylePr>
+    <w:tblStylePr w:type="band1Vert">
+      <w:tblPr/>
+      <w:tcPr>
+        <w:shd w:val="clear" w:color="auto" w:fill="F2F2F2" w:themeFill="background1" w:themeFillShade="F2"/>
+      </w:tcPr>
+    </w:tblStylePr>
+    <w:tblStylePr w:type="band1Horz">
+      <w:tblPr/>
+      <w:tcPr>
+        <w:shd w:val="clear" w:color="auto" w:fill="F2F2F2" w:themeFill="background1" w:themeFillShade="F2"/>
+      </w:tcPr>
+    </w:tblStylePr>
+    <w:tblStylePr w:type="neCell">
+      <w:tblPr/>
+      <w:tcPr>
+        <w:tcBorders>
+          <w:left w:val="nil"/>
+        </w:tcBorders>
+      </w:tcPr>
+    </w:tblStylePr>
+    <w:tblStylePr w:type="nwCell">
+      <w:tblPr/>
+      <w:tcPr>
+        <w:tcBorders>
+          <w:right w:val="nil"/>
+        </w:tcBorders>
+      </w:tcPr>
+    </w:tblStylePr>
+  </w:style>
+  <w:style w:type="table" w:styleId="PlainTable5">
+    <w:name w:val="Plain Table 5"/>
+    <w:basedOn w:val="TableNormal"/>
+    <w:uiPriority w:val="45"/>
+    <w:rsid w:val="00147A09"/>
+    <w:pPr>
+      <w:spacing w:line="240" w:lineRule="auto"/>
+    </w:pPr>
+    <w:tblPr>
+      <w:tblStyleRowBandSize w:val="1"/>
+      <w:tblStyleColBandSize w:val="1"/>
+    </w:tblPr>
+    <w:tblStylePr w:type="firstRow">
+      <w:rPr>
+        <w:rFonts w:asciiTheme="majorHAnsi" w:eastAsiaTheme="majorEastAsia" w:hAnsiTheme="majorHAnsi" w:cstheme="majorBidi"/>
+        <w:i/>
+        <w:iCs/>
+        <w:sz w:val="26"/>
+      </w:rPr>
+      <w:tblPr/>
+      <w:tcPr>
+        <w:tcBorders>
+          <w:bottom w:val="single" w:sz="4" w:space="0" w:color="7F7F7F" w:themeColor="text1" w:themeTint="80"/>
+        </w:tcBorders>
+        <w:shd w:val="clear" w:color="auto" w:fill="FFFFFF" w:themeFill="background1"/>
+      </w:tcPr>
+    </w:tblStylePr>
+    <w:tblStylePr w:type="lastRow">
+      <w:rPr>
+        <w:rFonts w:asciiTheme="majorHAnsi" w:eastAsiaTheme="majorEastAsia" w:hAnsiTheme="majorHAnsi" w:cstheme="majorBidi"/>
+        <w:i/>
+        <w:iCs/>
+        <w:sz w:val="26"/>
+      </w:rPr>
+      <w:tblPr/>
+      <w:tcPr>
+        <w:tcBorders>
+          <w:top w:val="single" w:sz="4" w:space="0" w:color="7F7F7F" w:themeColor="text1" w:themeTint="80"/>
+        </w:tcBorders>
+        <w:shd w:val="clear" w:color="auto" w:fill="FFFFFF" w:themeFill="background1"/>
+      </w:tcPr>
+    </w:tblStylePr>
+    <w:tblStylePr w:type="firstCol">
+      <w:pPr>
+        <w:jc w:val="right"/>
+      </w:pPr>
+      <w:rPr>
+        <w:rFonts w:asciiTheme="majorHAnsi" w:eastAsiaTheme="majorEastAsia" w:hAnsiTheme="majorHAnsi" w:cstheme="majorBidi"/>
+        <w:i/>
+        <w:iCs/>
+        <w:sz w:val="26"/>
+      </w:rPr>
+      <w:tblPr/>
+      <w:tcPr>
+        <w:tcBorders>
+          <w:right w:val="single" w:sz="4" w:space="0" w:color="7F7F7F" w:themeColor="text1" w:themeTint="80"/>
+        </w:tcBorders>
+        <w:shd w:val="clear" w:color="auto" w:fill="FFFFFF" w:themeFill="background1"/>
+      </w:tcPr>
+    </w:tblStylePr>
+    <w:tblStylePr w:type="lastCol">
+      <w:rPr>
+        <w:rFonts w:asciiTheme="majorHAnsi" w:eastAsiaTheme="majorEastAsia" w:hAnsiTheme="majorHAnsi" w:cstheme="majorBidi"/>
+        <w:i/>
+        <w:iCs/>
+        <w:sz w:val="26"/>
+      </w:rPr>
+      <w:tblPr/>
+      <w:tcPr>
+        <w:tcBorders>
+          <w:left w:val="single" w:sz="4" w:space="0" w:color="7F7F7F" w:themeColor="text1" w:themeTint="80"/>
+        </w:tcBorders>
+        <w:shd w:val="clear" w:color="auto" w:fill="FFFFFF" w:themeFill="background1"/>
+      </w:tcPr>
+    </w:tblStylePr>
+    <w:tblStylePr w:type="band1Vert">
+      <w:tblPr/>
+      <w:tcPr>
+        <w:shd w:val="clear" w:color="auto" w:fill="F2F2F2" w:themeFill="background1" w:themeFillShade="F2"/>
+      </w:tcPr>
+    </w:tblStylePr>
+    <w:tblStylePr w:type="band1Horz">
+      <w:tblPr/>
+      <w:tcPr>
+        <w:shd w:val="clear" w:color="auto" w:fill="F2F2F2" w:themeFill="background1" w:themeFillShade="F2"/>
+      </w:tcPr>
+    </w:tblStylePr>
+    <w:tblStylePr w:type="neCell">
+      <w:tblPr/>
+      <w:tcPr>
+        <w:tcBorders>
+          <w:left w:val="nil"/>
+        </w:tcBorders>
+      </w:tcPr>
+    </w:tblStylePr>
+    <w:tblStylePr w:type="nwCell">
+      <w:tblPr/>
+      <w:tcPr>
+        <w:tcBorders>
+          <w:right w:val="nil"/>
+        </w:tcBorders>
+      </w:tcPr>
+    </w:tblStylePr>
+    <w:tblStylePr w:type="seCell">
+      <w:tblPr/>
+      <w:tcPr>
+        <w:tcBorders>
+          <w:left w:val="nil"/>
+        </w:tcBorders>
+      </w:tcPr>
+    </w:tblStylePr>
+    <w:tblStylePr w:type="swCell">
+      <w:tblPr/>
+      <w:tcPr>
+        <w:tcBorders>
+          <w:right w:val="nil"/>
+        </w:tcBorders>
+      </w:tcPr>
+    </w:tblStylePr>
+  </w:style>
+  <w:style w:type="table" w:styleId="PlainTable2">
+    <w:name w:val="Plain Table 2"/>
+    <w:basedOn w:val="TableNormal"/>
+    <w:uiPriority w:val="42"/>
+    <w:rsid w:val="00147A09"/>
+    <w:pPr>
+      <w:spacing w:line="240" w:lineRule="auto"/>
+    </w:pPr>
+    <w:tblPr>
+      <w:tblStyleRowBandSize w:val="1"/>
+      <w:tblStyleColBandSize w:val="1"/>
+      <w:tblBorders>
+        <w:top w:val="single" w:sz="4" w:space="0" w:color="7F7F7F" w:themeColor="text1" w:themeTint="80"/>
+        <w:bottom w:val="single" w:sz="4" w:space="0" w:color="7F7F7F" w:themeColor="text1" w:themeTint="80"/>
+      </w:tblBorders>
+    </w:tblPr>
+    <w:tblStylePr w:type="firstRow">
+      <w:rPr>
+        <w:b/>
+        <w:bCs/>
+      </w:rPr>
+      <w:tblPr/>
+      <w:tcPr>
+        <w:tcBorders>
+          <w:bottom w:val="single" w:sz="4" w:space="0" w:color="7F7F7F" w:themeColor="text1" w:themeTint="80"/>
+        </w:tcBorders>
+      </w:tcPr>
+    </w:tblStylePr>
+    <w:tblStylePr w:type="lastRow">
+      <w:rPr>
+        <w:b/>
+        <w:bCs/>
+      </w:rPr>
+      <w:tblPr/>
+      <w:tcPr>
+        <w:tcBorders>
+          <w:top w:val="single" w:sz="4" w:space="0" w:color="7F7F7F" w:themeColor="text1" w:themeTint="80"/>
+        </w:tcBorders>
+      </w:tcPr>
+    </w:tblStylePr>
+    <w:tblStylePr w:type="firstCol">
+      <w:rPr>
+        <w:b/>
+        <w:bCs/>
+      </w:rPr>
+    </w:tblStylePr>
+    <w:tblStylePr w:type="lastCol">
+      <w:rPr>
+        <w:b/>
+        <w:bCs/>
+      </w:rPr>
+    </w:tblStylePr>
+    <w:tblStylePr w:type="band1Vert">
+      <w:tblPr/>
+      <w:tcPr>
+        <w:tcBorders>
+          <w:left w:val="single" w:sz="4" w:space="0" w:color="7F7F7F" w:themeColor="text1" w:themeTint="80"/>
+          <w:right w:val="single" w:sz="4" w:space="0" w:color="7F7F7F" w:themeColor="text1" w:themeTint="80"/>
+        </w:tcBorders>
+      </w:tcPr>
+    </w:tblStylePr>
+    <w:tblStylePr w:type="band2Vert">
+      <w:tblPr/>
+      <w:tcPr>
+        <w:tcBorders>
+          <w:left w:val="single" w:sz="4" w:space="0" w:color="7F7F7F" w:themeColor="text1" w:themeTint="80"/>
+          <w:right w:val="single" w:sz="4" w:space="0" w:color="7F7F7F" w:themeColor="text1" w:themeTint="80"/>
+        </w:tcBorders>
+      </w:tcPr>
+    </w:tblStylePr>
+    <w:tblStylePr w:type="band1Horz">
+      <w:tblPr/>
+      <w:tcPr>
+        <w:tcBorders>
+          <w:top w:val="single" w:sz="4" w:space="0" w:color="7F7F7F" w:themeColor="text1" w:themeTint="80"/>
+          <w:bottom w:val="single" w:sz="4" w:space="0" w:color="7F7F7F" w:themeColor="text1" w:themeTint="80"/>
+        </w:tcBorders>
+      </w:tcPr>
+    </w:tblStylePr>
   </w:style>
 </w:styles>
 </file>
@@ -4371,4 +4926,16 @@
   </a:objectDefaults>
   <a:extraClrSchemeLst/>
 </a:theme>
+</file>
+
+<file path=customXml/item1.xml><?xml version="1.0" encoding="utf-8"?>
+<b:Sources xmlns:b="http://schemas.openxmlformats.org/officeDocument/2006/bibliography" xmlns="http://schemas.openxmlformats.org/officeDocument/2006/bibliography" SelectedStyle="\APASixthEditionOfficeOnline.xsl" StyleName="APA" Version="6"/>
+</file>
+
+<file path=customXml/itemProps1.xml><?xml version="1.0" encoding="utf-8"?>
+<ds:datastoreItem xmlns:ds="http://schemas.openxmlformats.org/officeDocument/2006/customXml" ds:itemID="{5A2A83DC-DF50-4DF9-AB20-D534D03434F4}">
+  <ds:schemaRefs>
+    <ds:schemaRef ds:uri="http://schemas.openxmlformats.org/officeDocument/2006/bibliography"/>
+  </ds:schemaRefs>
+</ds:datastoreItem>
 </file>
</xml_diff>

<commit_message>
Add digital twin project
</commit_message>
<xml_diff>
--- a/Sergei Afonchenko - Senior Full Stack Developer.docx
+++ b/Sergei Afonchenko - Senior Full Stack Developer.docx
@@ -60,8 +60,20 @@
                 <w:sz w:val="72"/>
                 <w:szCs w:val="72"/>
               </w:rPr>
-              <w:t>Sergei Afonchenko</w:t>
-            </w:r>
+              <w:t xml:space="preserve">Sergei </w:t>
+            </w:r>
+            <w:proofErr w:type="spellStart"/>
+            <w:r>
+              <w:rPr>
+                <w:rFonts w:ascii="Spectral" w:eastAsia="Spectral" w:hAnsi="Spectral" w:cs="Spectral"/>
+                <w:b/>
+                <w:color w:val="247F93"/>
+                <w:sz w:val="72"/>
+                <w:szCs w:val="72"/>
+              </w:rPr>
+              <w:t>Afonchenko</w:t>
+            </w:r>
+            <w:proofErr w:type="spellEnd"/>
             <w:r>
               <w:rPr>
                 <w:rFonts w:ascii="Spectral" w:eastAsia="Spectral" w:hAnsi="Spectral" w:cs="Spectral"/>
@@ -261,10 +273,6 @@
                       <w:szCs w:val="30"/>
                     </w:rPr>
                   </w:pPr>
-                  <w:bookmarkStart w:id="0" w:name="_7go3dip8oexr" w:colFirst="0" w:colLast="0"/>
-                  <w:bookmarkStart w:id="1" w:name="_ww53n99v479o" w:colFirst="0" w:colLast="0"/>
-                  <w:bookmarkEnd w:id="0"/>
-                  <w:bookmarkEnd w:id="1"/>
                   <w:r>
                     <w:rPr>
                       <w:color w:val="134CC4"/>
@@ -411,107 +419,6 @@
             </w:tr>
             <w:tr>
               <w:trPr>
-                <w:trHeight w:val="403"/>
-              </w:trPr>
-              <w:tc>
-                <w:tcPr>
-                  <w:tcW w:w="417" w:type="dxa"/>
-                </w:tcPr>
-                <w:p>
-                  <w:pPr>
-                    <w:spacing w:before="0"/>
-                    <w:ind w:right="-405"/>
-                    <w:rPr>
-                      <w:rFonts w:ascii="Roboto" w:eastAsia="Roboto" w:hAnsi="Roboto" w:cs="Roboto"/>
-                      <w:color w:val="434343"/>
-                      <w:sz w:val="18"/>
-                      <w:szCs w:val="18"/>
-                    </w:rPr>
-                  </w:pPr>
-                  <w:r>
-                    <w:rPr>
-                      <w:rFonts w:ascii="Roboto" w:eastAsia="Roboto" w:hAnsi="Roboto" w:cs="Roboto"/>
-                      <w:noProof/>
-                      <w:color w:val="434343"/>
-                      <w:sz w:val="18"/>
-                      <w:szCs w:val="18"/>
-                    </w:rPr>
-                    <w:drawing>
-                      <wp:inline distT="0" distB="0" distL="0" distR="0" wp14:anchorId="72F1E3DB" wp14:editId="5D22FCAE">
-                        <wp:extent cx="140335" cy="133985"/>
-                        <wp:effectExtent l="0" t="0" r="0" b="0"/>
-                        <wp:docPr id="2" name="Picture 2"/>
-                        <wp:cNvGraphicFramePr>
-                          <a:graphicFrameLocks xmlns:a="http://schemas.openxmlformats.org/drawingml/2006/main" noChangeAspect="1"/>
-                        </wp:cNvGraphicFramePr>
-                        <a:graphic xmlns:a="http://schemas.openxmlformats.org/drawingml/2006/main">
-                          <a:graphicData uri="http://schemas.openxmlformats.org/drawingml/2006/picture">
-                            <pic:pic xmlns:pic="http://schemas.openxmlformats.org/drawingml/2006/picture">
-                              <pic:nvPicPr>
-                                <pic:cNvPr id="0" name="Picture 2"/>
-                                <pic:cNvPicPr>
-                                  <a:picLocks noChangeAspect="1" noChangeArrowheads="1"/>
-                                </pic:cNvPicPr>
-                              </pic:nvPicPr>
-                              <pic:blipFill>
-                                <a:blip r:embed="rId7">
-                                  <a:extLst>
-                                    <a:ext uri="{28A0092B-C50C-407E-A947-70E740481C1C}">
-                                      <a14:useLocalDpi xmlns:a14="http://schemas.microsoft.com/office/drawing/2010/main" val="0"/>
-                                    </a:ext>
-                                  </a:extLst>
-                                </a:blip>
-                                <a:srcRect/>
-                                <a:stretch>
-                                  <a:fillRect/>
-                                </a:stretch>
-                              </pic:blipFill>
-                              <pic:spPr bwMode="auto">
-                                <a:xfrm>
-                                  <a:off x="0" y="0"/>
-                                  <a:ext cx="140335" cy="133985"/>
-                                </a:xfrm>
-                                <a:prstGeom prst="rect">
-                                  <a:avLst/>
-                                </a:prstGeom>
-                                <a:noFill/>
-                              </pic:spPr>
-                            </pic:pic>
-                          </a:graphicData>
-                        </a:graphic>
-                      </wp:inline>
-                    </w:drawing>
-                  </w:r>
-                </w:p>
-              </w:tc>
-              <w:tc>
-                <w:tcPr>
-                  <w:tcW w:w="3160" w:type="dxa"/>
-                </w:tcPr>
-                <w:p>
-                  <w:pPr>
-                    <w:spacing w:before="0" w:line="276" w:lineRule="auto"/>
-                    <w:rPr>
-                      <w:rFonts w:ascii="Roboto" w:eastAsia="Roboto" w:hAnsi="Roboto" w:cs="Roboto"/>
-                      <w:color w:val="434343"/>
-                      <w:sz w:val="18"/>
-                      <w:szCs w:val="18"/>
-                    </w:rPr>
-                  </w:pPr>
-                  <w:r>
-                    <w:rPr>
-                      <w:rFonts w:ascii="Roboto" w:eastAsia="Roboto" w:hAnsi="Roboto" w:cs="Roboto"/>
-                      <w:color w:val="434343"/>
-                      <w:sz w:val="18"/>
-                      <w:szCs w:val="18"/>
-                    </w:rPr>
-                    <w:t>Buenos Aires, Argentina</w:t>
-                  </w:r>
-                </w:p>
-              </w:tc>
-            </w:tr>
-            <w:tr>
-              <w:trPr>
                 <w:trHeight w:val="404"/>
               </w:trPr>
               <w:tc>
@@ -555,7 +462,7 @@
                                 </pic:cNvPicPr>
                               </pic:nvPicPr>
                               <pic:blipFill>
-                                <a:blip r:embed="rId8">
+                                <a:blip r:embed="rId7">
                                   <a:extLst>
                                     <a:ext uri="{28A0092B-C50C-407E-A947-70E740481C1C}">
                                       <a14:useLocalDpi xmlns:a14="http://schemas.microsoft.com/office/drawing/2010/main" val="0"/>
@@ -615,8 +522,19 @@
                       <w:sz w:val="18"/>
                       <w:szCs w:val="18"/>
                     </w:rPr>
-                    <w:t>in/sergei-afonchenko</w:t>
+                    <w:t>in/</w:t>
                   </w:r>
+                  <w:proofErr w:type="spellStart"/>
+                  <w:r>
+                    <w:rPr>
+                      <w:rFonts w:ascii="Roboto" w:eastAsia="Roboto" w:hAnsi="Roboto" w:cs="Roboto"/>
+                      <w:color w:val="434343"/>
+                      <w:sz w:val="18"/>
+                      <w:szCs w:val="18"/>
+                    </w:rPr>
+                    <w:t>sergei-afonchenko</w:t>
+                  </w:r>
+                  <w:proofErr w:type="spellEnd"/>
                 </w:p>
               </w:tc>
             </w:tr>
@@ -672,7 +590,7 @@
                                 </pic:cNvPicPr>
                               </pic:nvPicPr>
                               <pic:blipFill>
-                                <a:blip r:embed="rId9" cstate="print">
+                                <a:blip r:embed="rId8" cstate="print">
                                   <a:extLst>
                                     <a:ext uri="{28A0092B-C50C-407E-A947-70E740481C1C}">
                                       <a14:useLocalDpi xmlns:a14="http://schemas.microsoft.com/office/drawing/2010/main" val="0"/>
@@ -980,16 +898,7 @@
                 <w:sz w:val="18"/>
                 <w:szCs w:val="18"/>
               </w:rPr>
-              <w:t>Redis</w:t>
-            </w:r>
-            <w:r>
-              <w:rPr>
-                <w:rFonts w:ascii="Roboto" w:eastAsia="Roboto" w:hAnsi="Roboto" w:cs="Roboto"/>
-                <w:color w:val="434343"/>
-                <w:sz w:val="18"/>
-                <w:szCs w:val="18"/>
-              </w:rPr>
-              <w:t>, Celery</w:t>
+              <w:t>Redis, Celery</w:t>
             </w:r>
           </w:p>
           <w:p>
@@ -1084,6 +993,7 @@
               </w:rPr>
               <w:t xml:space="preserve">, </w:t>
             </w:r>
+            <w:proofErr w:type="spellStart"/>
             <w:r>
               <w:rPr>
                 <w:rFonts w:ascii="Roboto" w:eastAsia="Roboto" w:hAnsi="Roboto" w:cs="Roboto"/>
@@ -1093,6 +1003,7 @@
               </w:rPr>
               <w:t>NextJS</w:t>
             </w:r>
+            <w:proofErr w:type="spellEnd"/>
           </w:p>
           <w:p>
             <w:pPr>
@@ -1180,8 +1091,8 @@
                       <w:szCs w:val="28"/>
                     </w:rPr>
                   </w:pPr>
-                  <w:bookmarkStart w:id="2" w:name="_3jovgw4irzjc" w:colFirst="0" w:colLast="0"/>
-                  <w:bookmarkEnd w:id="2"/>
+                  <w:bookmarkStart w:id="0" w:name="_3jovgw4irzjc" w:colFirst="0" w:colLast="0"/>
+                  <w:bookmarkEnd w:id="0"/>
                   <w:r>
                     <w:rPr>
                       <w:color w:val="134CC4"/>
@@ -1293,8 +1204,8 @@
               </w:rPr>
               <w:t xml:space="preserve">2014-2021 </w:t>
             </w:r>
-            <w:bookmarkStart w:id="3" w:name="_dyxoexv5bdty" w:colFirst="0" w:colLast="0"/>
-            <w:bookmarkEnd w:id="3"/>
+            <w:bookmarkStart w:id="1" w:name="_dyxoexv5bdty" w:colFirst="0" w:colLast="0"/>
+            <w:bookmarkEnd w:id="1"/>
           </w:p>
         </w:tc>
         <w:tc>
@@ -1368,8 +1279,8 @@
                       <w:szCs w:val="28"/>
                     </w:rPr>
                   </w:pPr>
-                  <w:bookmarkStart w:id="4" w:name="_wczf0iittzf2" w:colFirst="0" w:colLast="0"/>
-                  <w:bookmarkEnd w:id="4"/>
+                  <w:bookmarkStart w:id="2" w:name="_wczf0iittzf2" w:colFirst="0" w:colLast="0"/>
+                  <w:bookmarkEnd w:id="2"/>
                   <w:r>
                     <w:rPr>
                       <w:color w:val="134CC4"/>
@@ -1393,8 +1304,8 @@
                 <w:szCs w:val="20"/>
               </w:rPr>
             </w:pPr>
-            <w:bookmarkStart w:id="5" w:name="_mjtu33vs6w2a" w:colFirst="0" w:colLast="0"/>
-            <w:bookmarkEnd w:id="5"/>
+            <w:bookmarkStart w:id="3" w:name="_mjtu33vs6w2a" w:colFirst="0" w:colLast="0"/>
+            <w:bookmarkEnd w:id="3"/>
             <w:r>
               <w:rPr>
                 <w:rFonts w:ascii="Roboto" w:eastAsia="Roboto" w:hAnsi="Roboto" w:cs="Roboto"/>
@@ -1415,8 +1326,8 @@
                 <w:color w:val="434343"/>
               </w:rPr>
             </w:pPr>
-            <w:bookmarkStart w:id="6" w:name="_hievhweswbar" w:colFirst="0" w:colLast="0"/>
-            <w:bookmarkEnd w:id="6"/>
+            <w:bookmarkStart w:id="4" w:name="_hievhweswbar" w:colFirst="0" w:colLast="0"/>
+            <w:bookmarkEnd w:id="4"/>
             <w:r>
               <w:rPr>
                 <w:rFonts w:ascii="Roboto" w:eastAsia="Roboto" w:hAnsi="Roboto" w:cs="Roboto"/>
@@ -1531,7 +1442,27 @@
                 <w:sz w:val="18"/>
                 <w:szCs w:val="18"/>
               </w:rPr>
-              <w:t>Developed a complex full-stack application using Typescript/Javascript, Angular, PHP, Perl, PostgreSQL, MySQL, Docker, and Nginx.</w:t>
+              <w:t>Developed a complex full-stack application using Typescript/</w:t>
+            </w:r>
+            <w:proofErr w:type="spellStart"/>
+            <w:r>
+              <w:rPr>
+                <w:rFonts w:ascii="Roboto" w:eastAsia="Roboto" w:hAnsi="Roboto" w:cs="Roboto"/>
+                <w:color w:val="000000" w:themeColor="text1"/>
+                <w:sz w:val="18"/>
+                <w:szCs w:val="18"/>
+              </w:rPr>
+              <w:t>Javascript</w:t>
+            </w:r>
+            <w:proofErr w:type="spellEnd"/>
+            <w:r>
+              <w:rPr>
+                <w:rFonts w:ascii="Roboto" w:eastAsia="Roboto" w:hAnsi="Roboto" w:cs="Roboto"/>
+                <w:color w:val="000000" w:themeColor="text1"/>
+                <w:sz w:val="18"/>
+                <w:szCs w:val="18"/>
+              </w:rPr>
+              <w:t>, Angular, PHP, Perl, PostgreSQL, MySQL, Docker, and Nginx.</w:t>
             </w:r>
           </w:p>
           <w:p>
@@ -1606,7 +1537,27 @@
                 <w:sz w:val="18"/>
                 <w:szCs w:val="18"/>
               </w:rPr>
-              <w:t>Worked directly with stakeholders, including the VP and CTO, to conceptualize and implement new features, including integrations with Sisense and Hubspot.</w:t>
+              <w:t xml:space="preserve">Worked directly with stakeholders, including the VP and CTO, to conceptualize and implement new features, including integrations with Sisense and </w:t>
+            </w:r>
+            <w:proofErr w:type="spellStart"/>
+            <w:r>
+              <w:rPr>
+                <w:rFonts w:ascii="Roboto" w:eastAsia="Roboto" w:hAnsi="Roboto" w:cs="Roboto"/>
+                <w:color w:val="000000" w:themeColor="text1"/>
+                <w:sz w:val="18"/>
+                <w:szCs w:val="18"/>
+              </w:rPr>
+              <w:t>Hubspot</w:t>
+            </w:r>
+            <w:proofErr w:type="spellEnd"/>
+            <w:r>
+              <w:rPr>
+                <w:rFonts w:ascii="Roboto" w:eastAsia="Roboto" w:hAnsi="Roboto" w:cs="Roboto"/>
+                <w:color w:val="000000" w:themeColor="text1"/>
+                <w:sz w:val="18"/>
+                <w:szCs w:val="18"/>
+              </w:rPr>
+              <w:t>.</w:t>
             </w:r>
           </w:p>
           <w:p>
@@ -1620,8 +1571,8 @@
                 <w:szCs w:val="20"/>
               </w:rPr>
             </w:pPr>
-            <w:bookmarkStart w:id="7" w:name="_vmceq3pgjjld" w:colFirst="0" w:colLast="0"/>
-            <w:bookmarkEnd w:id="7"/>
+            <w:bookmarkStart w:id="5" w:name="_vmceq3pgjjld" w:colFirst="0" w:colLast="0"/>
+            <w:bookmarkEnd w:id="5"/>
             <w:r>
               <w:rPr>
                 <w:rFonts w:ascii="Roboto" w:eastAsia="Roboto" w:hAnsi="Roboto" w:cs="Roboto"/>
@@ -1642,8 +1593,8 @@
                 <w:color w:val="434343"/>
               </w:rPr>
             </w:pPr>
-            <w:bookmarkStart w:id="8" w:name="_zc6bo8uczfmo" w:colFirst="0" w:colLast="0"/>
-            <w:bookmarkEnd w:id="8"/>
+            <w:bookmarkStart w:id="6" w:name="_zc6bo8uczfmo" w:colFirst="0" w:colLast="0"/>
+            <w:bookmarkEnd w:id="6"/>
             <w:r>
               <w:rPr>
                 <w:rFonts w:ascii="Roboto" w:eastAsia="Roboto" w:hAnsi="Roboto" w:cs="Roboto"/>
@@ -1759,8 +1710,8 @@
                 <w:szCs w:val="20"/>
               </w:rPr>
             </w:pPr>
-            <w:bookmarkStart w:id="9" w:name="_cft8b36mo2lw" w:colFirst="0" w:colLast="0"/>
-            <w:bookmarkEnd w:id="9"/>
+            <w:bookmarkStart w:id="7" w:name="_cft8b36mo2lw" w:colFirst="0" w:colLast="0"/>
+            <w:bookmarkEnd w:id="7"/>
             <w:r>
               <w:rPr>
                 <w:rFonts w:ascii="Roboto" w:eastAsia="Roboto" w:hAnsi="Roboto" w:cs="Roboto"/>
@@ -1807,7 +1758,7 @@
                 <w:sz w:val="18"/>
                 <w:szCs w:val="18"/>
               </w:rPr>
-              <w:t>Began my development career in this role, where I quickly learned and adapted to the company's tech stack and project requirements. My proactive approach and eagerness to learn led to a rapid promotion to a team lead role.</w:t>
+              <w:t>Began my development career in this role, where I quickly learned and adapted to the company's tech stack and project requirements.</w:t>
             </w:r>
           </w:p>
           <w:p>
@@ -1925,7 +1876,7 @@
                       <w:sz w:val="20"/>
                       <w:szCs w:val="20"/>
                     </w:rPr>
-                    <w:t>SIDE PROJECTS</w:t>
+                    <w:t>PROJECTS</w:t>
                   </w:r>
                 </w:p>
               </w:tc>
@@ -1937,6 +1888,7 @@
               <w:outlineLvl w:val="2"/>
               <w:rPr>
                 <w:rFonts w:ascii="Roboto" w:eastAsia="Roboto" w:hAnsi="Roboto" w:cs="Roboto"/>
+                <w:b/>
                 <w:i/>
                 <w:color w:val="434343"/>
               </w:rPr>
@@ -1944,79 +1896,70 @@
             <w:r>
               <w:rPr>
                 <w:rFonts w:ascii="Roboto" w:eastAsia="Roboto" w:hAnsi="Roboto" w:cs="Roboto"/>
-                <w:bCs/>
+                <w:b/>
                 <w:color w:val="434343"/>
                 <w:sz w:val="20"/>
                 <w:szCs w:val="20"/>
               </w:rPr>
-              <w:t xml:space="preserve">AI </w:t>
-            </w:r>
-            <w:r>
-              <w:rPr>
-                <w:rFonts w:ascii="Roboto" w:eastAsia="Roboto" w:hAnsi="Roboto" w:cs="Roboto"/>
-                <w:bCs/>
-                <w:color w:val="434343"/>
-                <w:sz w:val="20"/>
-                <w:szCs w:val="20"/>
-              </w:rPr>
-              <w:t>Image Generation Service</w:t>
-            </w:r>
-            <w:r>
-              <w:rPr>
-                <w:rFonts w:ascii="Roboto" w:eastAsia="Roboto" w:hAnsi="Roboto" w:cs="Roboto"/>
+              <w:t>AI Image Generation Service</w:t>
+            </w:r>
+            <w:r>
+              <w:rPr>
+                <w:rFonts w:ascii="Roboto" w:eastAsia="Roboto" w:hAnsi="Roboto" w:cs="Roboto"/>
+                <w:b/>
                 <w:i/>
                 <w:color w:val="434343"/>
               </w:rPr>
-              <w:t xml:space="preserve"> | </w:t>
-            </w:r>
-            <w:r>
-              <w:rPr>
-                <w:rFonts w:ascii="Roboto" w:eastAsia="Roboto" w:hAnsi="Roboto" w:cs="Roboto"/>
-                <w:b/>
-                <w:bCs/>
-                <w:i/>
-                <w:color w:val="434343"/>
-              </w:rPr>
-              <w:t>Early 2024 - Now</w:t>
+              <w:t xml:space="preserve"> | Early 2024 - Now</w:t>
             </w:r>
           </w:p>
           <w:p>
             <w:pPr>
+              <w:pStyle w:val="Heading3"/>
+              <w:outlineLvl w:val="2"/>
+              <w:rPr>
+                <w:rFonts w:ascii="Roboto" w:eastAsia="Roboto" w:hAnsi="Roboto" w:cs="Roboto"/>
+                <w:color w:val="000000" w:themeColor="text1"/>
+              </w:rPr>
+            </w:pPr>
+            <w:r>
+              <w:rPr>
+                <w:rFonts w:ascii="Roboto" w:eastAsia="Roboto" w:hAnsi="Roboto" w:cs="Roboto"/>
+                <w:color w:val="000000" w:themeColor="text1"/>
+              </w:rPr>
+              <w:t xml:space="preserve">Developed an MVP of a full stack application from scratch in 3 weeks with </w:t>
+            </w:r>
+            <w:r>
               <w:rPr>
                 <w:rFonts w:ascii="Roboto" w:eastAsia="Roboto" w:hAnsi="Roboto" w:cs="Roboto"/>
                 <w:b/>
                 <w:bCs/>
                 <w:color w:val="000000" w:themeColor="text1"/>
-                <w:sz w:val="18"/>
-                <w:szCs w:val="18"/>
-              </w:rPr>
-            </w:pPr>
-            <w:r>
-              <w:rPr>
-                <w:rFonts w:ascii="Roboto" w:eastAsia="Roboto" w:hAnsi="Roboto" w:cs="Roboto"/>
-                <w:color w:val="000000" w:themeColor="text1"/>
-                <w:sz w:val="18"/>
-                <w:szCs w:val="18"/>
-              </w:rPr>
-              <w:t xml:space="preserve">Developed an MVP of a full stack application from scratch in 3 weeks with </w:t>
-            </w:r>
+              </w:rPr>
+              <w:t>React</w:t>
+            </w:r>
+            <w:r>
+              <w:rPr>
+                <w:rFonts w:ascii="Roboto" w:eastAsia="Roboto" w:hAnsi="Roboto" w:cs="Roboto"/>
+                <w:color w:val="000000" w:themeColor="text1"/>
+              </w:rPr>
+              <w:t xml:space="preserve">, </w:t>
+            </w:r>
+            <w:proofErr w:type="spellStart"/>
             <w:r>
               <w:rPr>
                 <w:rFonts w:ascii="Roboto" w:eastAsia="Roboto" w:hAnsi="Roboto" w:cs="Roboto"/>
                 <w:b/>
                 <w:bCs/>
                 <w:color w:val="000000" w:themeColor="text1"/>
-                <w:sz w:val="18"/>
-                <w:szCs w:val="18"/>
-              </w:rPr>
-              <w:t>React</w:t>
-            </w:r>
-            <w:r>
-              <w:rPr>
-                <w:rFonts w:ascii="Roboto" w:eastAsia="Roboto" w:hAnsi="Roboto" w:cs="Roboto"/>
-                <w:color w:val="000000" w:themeColor="text1"/>
-                <w:sz w:val="18"/>
-                <w:szCs w:val="18"/>
+              </w:rPr>
+              <w:t>NextJS</w:t>
+            </w:r>
+            <w:proofErr w:type="spellEnd"/>
+            <w:r>
+              <w:rPr>
+                <w:rFonts w:ascii="Roboto" w:eastAsia="Roboto" w:hAnsi="Roboto" w:cs="Roboto"/>
+                <w:color w:val="000000" w:themeColor="text1"/>
               </w:rPr>
               <w:t xml:space="preserve">, </w:t>
             </w:r>
@@ -2026,19 +1969,38 @@
                 <w:b/>
                 <w:bCs/>
                 <w:color w:val="000000" w:themeColor="text1"/>
-                <w:sz w:val="18"/>
-                <w:szCs w:val="18"/>
-              </w:rPr>
-              <w:t>NextJS</w:t>
-            </w:r>
-            <w:r>
-              <w:rPr>
-                <w:rFonts w:ascii="Roboto" w:eastAsia="Roboto" w:hAnsi="Roboto" w:cs="Roboto"/>
-                <w:color w:val="000000" w:themeColor="text1"/>
-                <w:sz w:val="18"/>
-                <w:szCs w:val="18"/>
-              </w:rPr>
-              <w:t xml:space="preserve">, </w:t>
+              </w:rPr>
+              <w:t>PostgreSQL</w:t>
+            </w:r>
+            <w:r>
+              <w:rPr>
+                <w:rFonts w:ascii="Roboto" w:eastAsia="Roboto" w:hAnsi="Roboto" w:cs="Roboto"/>
+                <w:color w:val="000000" w:themeColor="text1"/>
+              </w:rPr>
+              <w:t xml:space="preserve"> (</w:t>
+            </w:r>
+            <w:proofErr w:type="spellStart"/>
+            <w:r>
+              <w:rPr>
+                <w:rFonts w:ascii="Roboto" w:eastAsia="Roboto" w:hAnsi="Roboto" w:cs="Roboto"/>
+                <w:color w:val="000000" w:themeColor="text1"/>
+              </w:rPr>
+              <w:t>Postg</w:t>
+            </w:r>
+            <w:r>
+              <w:rPr>
+                <w:rFonts w:ascii="Roboto" w:eastAsia="Roboto" w:hAnsi="Roboto" w:cs="Roboto"/>
+                <w:color w:val="000000" w:themeColor="text1"/>
+              </w:rPr>
+              <w:t>REST</w:t>
+            </w:r>
+            <w:proofErr w:type="spellEnd"/>
+            <w:r>
+              <w:rPr>
+                <w:rFonts w:ascii="Roboto" w:eastAsia="Roboto" w:hAnsi="Roboto" w:cs="Roboto"/>
+                <w:color w:val="000000" w:themeColor="text1"/>
+              </w:rPr>
+              <w:t xml:space="preserve">) and </w:t>
             </w:r>
             <w:r>
               <w:rPr>
@@ -2046,37 +2008,8 @@
                 <w:b/>
                 <w:bCs/>
                 <w:color w:val="000000" w:themeColor="text1"/>
-                <w:sz w:val="18"/>
-                <w:szCs w:val="18"/>
-              </w:rPr>
-              <w:t>PostgreSQL</w:t>
-            </w:r>
-            <w:r>
-              <w:rPr>
-                <w:rFonts w:ascii="Roboto" w:eastAsia="Roboto" w:hAnsi="Roboto" w:cs="Roboto"/>
-                <w:color w:val="000000" w:themeColor="text1"/>
-                <w:sz w:val="18"/>
-                <w:szCs w:val="18"/>
-              </w:rPr>
-              <w:t xml:space="preserve"> (Postg</w:t>
-            </w:r>
-            <w:r>
-              <w:rPr>
-                <w:rFonts w:ascii="Roboto" w:eastAsia="Roboto" w:hAnsi="Roboto" w:cs="Roboto"/>
-                <w:color w:val="000000" w:themeColor="text1"/>
-                <w:sz w:val="18"/>
-                <w:szCs w:val="18"/>
-              </w:rPr>
-              <w:t>REST</w:t>
-            </w:r>
-            <w:r>
-              <w:rPr>
-                <w:rFonts w:ascii="Roboto" w:eastAsia="Roboto" w:hAnsi="Roboto" w:cs="Roboto"/>
-                <w:color w:val="000000" w:themeColor="text1"/>
-                <w:sz w:val="18"/>
-                <w:szCs w:val="18"/>
-              </w:rPr>
-              <w:t xml:space="preserve">) and </w:t>
+              </w:rPr>
+              <w:t>AWS</w:t>
             </w:r>
             <w:r>
               <w:rPr>
@@ -2084,10 +2017,8 @@
                 <w:b/>
                 <w:bCs/>
                 <w:color w:val="000000" w:themeColor="text1"/>
-                <w:sz w:val="18"/>
-                <w:szCs w:val="18"/>
-              </w:rPr>
-              <w:t>AWS</w:t>
+              </w:rPr>
+              <w:t>.</w:t>
             </w:r>
             <w:r>
               <w:rPr>
@@ -2095,10 +2026,109 @@
                 <w:b/>
                 <w:bCs/>
                 <w:color w:val="000000" w:themeColor="text1"/>
-                <w:sz w:val="18"/>
-                <w:szCs w:val="18"/>
-              </w:rPr>
-              <w:t>.</w:t>
+              </w:rPr>
+              <w:br/>
+            </w:r>
+            <w:r>
+              <w:rPr>
+                <w:rFonts w:ascii="Roboto" w:eastAsia="Roboto" w:hAnsi="Roboto" w:cs="Roboto"/>
+                <w:color w:val="000000" w:themeColor="text1"/>
+              </w:rPr>
+              <w:t>Deployed and monitored the application ensuring 99.9% uptime, optimal performance and user experience</w:t>
+            </w:r>
+            <w:r>
+              <w:rPr>
+                <w:rFonts w:ascii="Roboto" w:eastAsia="Roboto" w:hAnsi="Roboto" w:cs="Roboto"/>
+                <w:color w:val="000000" w:themeColor="text1"/>
+              </w:rPr>
+              <w:br/>
+            </w:r>
+          </w:p>
+          <w:p>
+            <w:pPr>
+              <w:pStyle w:val="Heading3"/>
+              <w:outlineLvl w:val="2"/>
+              <w:rPr>
+                <w:rFonts w:ascii="Roboto" w:eastAsia="Roboto" w:hAnsi="Roboto" w:cs="Roboto"/>
+                <w:b/>
+                <w:i/>
+                <w:color w:val="434343"/>
+              </w:rPr>
+            </w:pPr>
+            <w:r>
+              <w:rPr>
+                <w:rFonts w:ascii="Roboto" w:eastAsia="Roboto" w:hAnsi="Roboto" w:cs="Roboto"/>
+                <w:b/>
+                <w:color w:val="434343"/>
+                <w:sz w:val="20"/>
+                <w:szCs w:val="20"/>
+              </w:rPr>
+              <w:t xml:space="preserve">Digital Clone </w:t>
+            </w:r>
+            <w:r>
+              <w:rPr>
+                <w:rFonts w:ascii="Roboto" w:eastAsia="Roboto" w:hAnsi="Roboto" w:cs="Roboto"/>
+                <w:b/>
+                <w:color w:val="434343"/>
+                <w:sz w:val="20"/>
+                <w:szCs w:val="20"/>
+              </w:rPr>
+              <w:t xml:space="preserve">(Production Pipeline) </w:t>
+            </w:r>
+            <w:r>
+              <w:rPr>
+                <w:rFonts w:ascii="Roboto" w:eastAsia="Roboto" w:hAnsi="Roboto" w:cs="Roboto"/>
+                <w:b/>
+                <w:i/>
+                <w:color w:val="434343"/>
+              </w:rPr>
+              <w:t>| Late 2023</w:t>
+            </w:r>
+          </w:p>
+          <w:p>
+            <w:pPr>
+              <w:rPr>
+                <w:rFonts w:ascii="Roboto" w:eastAsia="Roboto" w:hAnsi="Roboto" w:cs="Roboto"/>
+                <w:color w:val="000000" w:themeColor="text1"/>
+                <w:sz w:val="18"/>
+                <w:szCs w:val="18"/>
+              </w:rPr>
+            </w:pPr>
+            <w:r>
+              <w:rPr>
+                <w:rFonts w:ascii="Roboto" w:eastAsia="Roboto" w:hAnsi="Roboto" w:cs="Roboto"/>
+                <w:color w:val="000000" w:themeColor="text1"/>
+                <w:sz w:val="18"/>
+                <w:szCs w:val="18"/>
+              </w:rPr>
+              <w:t>Developed a</w:t>
+            </w:r>
+            <w:r>
+              <w:rPr>
+                <w:rFonts w:ascii="Roboto" w:eastAsia="Roboto" w:hAnsi="Roboto" w:cs="Roboto"/>
+                <w:color w:val="000000" w:themeColor="text1"/>
+                <w:sz w:val="18"/>
+                <w:szCs w:val="18"/>
+              </w:rPr>
+              <w:t xml:space="preserve"> digital clone </w:t>
+            </w:r>
+            <w:r>
+              <w:rPr>
+                <w:rFonts w:ascii="Roboto" w:eastAsia="Roboto" w:hAnsi="Roboto" w:cs="Roboto"/>
+                <w:color w:val="000000" w:themeColor="text1"/>
+                <w:sz w:val="18"/>
+                <w:szCs w:val="18"/>
+              </w:rPr>
+              <w:t xml:space="preserve">of </w:t>
+            </w:r>
+            <w:r>
+              <w:rPr>
+                <w:rFonts w:ascii="Roboto" w:eastAsia="Roboto" w:hAnsi="Roboto" w:cs="Roboto"/>
+                <w:color w:val="000000" w:themeColor="text1"/>
+                <w:sz w:val="18"/>
+                <w:szCs w:val="18"/>
+              </w:rPr>
+              <w:t xml:space="preserve">a production pipeline. Utilized </w:t>
             </w:r>
             <w:r>
               <w:rPr>
@@ -2109,16 +2139,92 @@
                 <w:sz w:val="18"/>
                 <w:szCs w:val="18"/>
               </w:rPr>
-              <w:br/>
-            </w:r>
-            <w:r>
-              <w:rPr>
-                <w:rFonts w:ascii="Roboto" w:eastAsia="Roboto" w:hAnsi="Roboto" w:cs="Roboto"/>
-                <w:color w:val="000000" w:themeColor="text1"/>
-                <w:sz w:val="18"/>
-                <w:szCs w:val="18"/>
-              </w:rPr>
-              <w:t>Deployed and monitored the application ensuring 99.9% uptime, optimal performance and user experience</w:t>
+              <w:t>AWS</w:t>
+            </w:r>
+            <w:r>
+              <w:rPr>
+                <w:rFonts w:ascii="Roboto" w:eastAsia="Roboto" w:hAnsi="Roboto" w:cs="Roboto"/>
+                <w:color w:val="000000" w:themeColor="text1"/>
+                <w:sz w:val="18"/>
+                <w:szCs w:val="18"/>
+              </w:rPr>
+              <w:t xml:space="preserve"> services (</w:t>
+            </w:r>
+            <w:r>
+              <w:rPr>
+                <w:rFonts w:ascii="Roboto" w:eastAsia="Roboto" w:hAnsi="Roboto" w:cs="Roboto"/>
+                <w:b/>
+                <w:bCs/>
+                <w:color w:val="000000" w:themeColor="text1"/>
+                <w:sz w:val="18"/>
+                <w:szCs w:val="18"/>
+              </w:rPr>
+              <w:t xml:space="preserve">IoT </w:t>
+            </w:r>
+            <w:proofErr w:type="spellStart"/>
+            <w:r>
+              <w:rPr>
+                <w:rFonts w:ascii="Roboto" w:eastAsia="Roboto" w:hAnsi="Roboto" w:cs="Roboto"/>
+                <w:b/>
+                <w:bCs/>
+                <w:color w:val="000000" w:themeColor="text1"/>
+                <w:sz w:val="18"/>
+                <w:szCs w:val="18"/>
+              </w:rPr>
+              <w:lastRenderedPageBreak/>
+              <w:t>TwinMaker</w:t>
+            </w:r>
+            <w:proofErr w:type="spellEnd"/>
+            <w:r>
+              <w:rPr>
+                <w:rFonts w:ascii="Roboto" w:eastAsia="Roboto" w:hAnsi="Roboto" w:cs="Roboto"/>
+                <w:b/>
+                <w:bCs/>
+                <w:color w:val="000000" w:themeColor="text1"/>
+                <w:sz w:val="18"/>
+                <w:szCs w:val="18"/>
+              </w:rPr>
+              <w:t>, Grafana, Lambda, IAM, DynamoDB</w:t>
+            </w:r>
+            <w:r>
+              <w:rPr>
+                <w:rFonts w:ascii="Roboto" w:eastAsia="Roboto" w:hAnsi="Roboto" w:cs="Roboto"/>
+                <w:color w:val="000000" w:themeColor="text1"/>
+                <w:sz w:val="18"/>
+                <w:szCs w:val="18"/>
+              </w:rPr>
+              <w:t xml:space="preserve">), </w:t>
+            </w:r>
+            <w:r>
+              <w:rPr>
+                <w:rFonts w:ascii="Roboto" w:eastAsia="Roboto" w:hAnsi="Roboto" w:cs="Roboto"/>
+                <w:b/>
+                <w:bCs/>
+                <w:color w:val="000000" w:themeColor="text1"/>
+                <w:sz w:val="18"/>
+                <w:szCs w:val="18"/>
+              </w:rPr>
+              <w:t>Vue.js</w:t>
+            </w:r>
+            <w:r>
+              <w:rPr>
+                <w:rFonts w:ascii="Roboto" w:eastAsia="Roboto" w:hAnsi="Roboto" w:cs="Roboto"/>
+                <w:color w:val="000000" w:themeColor="text1"/>
+                <w:sz w:val="18"/>
+                <w:szCs w:val="18"/>
+              </w:rPr>
+              <w:t xml:space="preserve">, </w:t>
+            </w:r>
+            <w:r>
+              <w:rPr>
+                <w:rFonts w:ascii="Roboto" w:eastAsia="Roboto" w:hAnsi="Roboto" w:cs="Roboto"/>
+                <w:b/>
+                <w:bCs/>
+                <w:color w:val="000000" w:themeColor="text1"/>
+                <w:sz w:val="18"/>
+                <w:szCs w:val="18"/>
+              </w:rPr>
+              <w:t>Three.js</w:t>
             </w:r>
           </w:p>
         </w:tc>
@@ -2154,8 +2260,8 @@
                 <w:rFonts w:ascii="Arial" w:eastAsia="Arial" w:hAnsi="Arial" w:cs="Arial"/>
               </w:rPr>
             </w:pPr>
-            <w:bookmarkStart w:id="10" w:name="_ahuo2ot4x1f5" w:colFirst="0" w:colLast="0"/>
-            <w:bookmarkEnd w:id="10"/>
+            <w:bookmarkStart w:id="8" w:name="_ahuo2ot4x1f5" w:colFirst="0" w:colLast="0"/>
+            <w:bookmarkEnd w:id="8"/>
           </w:p>
         </w:tc>
         <w:tc>
@@ -4022,6 +4128,7 @@
   <w:style w:type="character" w:default="1" w:styleId="DefaultParagraphFont">
     <w:name w:val="Default Paragraph Font"/>
     <w:uiPriority w:val="1"/>
+    <w:semiHidden/>
     <w:unhideWhenUsed/>
   </w:style>
   <w:style w:type="table" w:default="1" w:styleId="TableNormal">

</xml_diff>

<commit_message>
STC: fix tenure err
</commit_message>
<xml_diff>
--- a/Sergei Afonchenko - Senior Full Stack Developer.docx
+++ b/Sergei Afonchenko - Senior Full Stack Developer.docx
@@ -1649,7 +1649,29 @@
                 <w:szCs w:val="22"/>
                 <w:lang w:val="en-IN" w:bidi="ar-SA"/>
               </w:rPr>
-              <w:t>Mar 2020 - May 2020</w:t>
+              <w:t>Mar 20</w:t>
+            </w:r>
+            <w:r>
+              <w:rPr>
+                <w:rFonts w:eastAsia="Noto Sans JP" w:cs="Noto Sans" w:ascii="Roboto" w:hAnsi="Roboto"/>
+                <w:color w:val="000000"/>
+                <w:kern w:val="0"/>
+                <w:sz w:val="22"/>
+                <w:szCs w:val="22"/>
+                <w:lang w:val="en-IN" w:bidi="ar-SA"/>
+              </w:rPr>
+              <w:t>19</w:t>
+            </w:r>
+            <w:r>
+              <w:rPr>
+                <w:rFonts w:eastAsia="Noto Sans JP" w:cs="Noto Sans" w:ascii="Roboto" w:hAnsi="Roboto"/>
+                <w:color w:val="000000"/>
+                <w:kern w:val="0"/>
+                <w:sz w:val="22"/>
+                <w:szCs w:val="22"/>
+                <w:lang w:val="en-IN" w:bidi="ar-SA"/>
+              </w:rPr>
+              <w:t xml:space="preserve"> - May 2020</w:t>
             </w:r>
           </w:p>
           <w:p>

</xml_diff>